<commit_message>
Modified normal(short) user manual and long user manual.
</commit_message>
<xml_diff>
--- a/User Manual/User Manual Long.docx
+++ b/User Manual/User Manual Long.docx
@@ -2,7 +2,6 @@
 <file path=word/document.xml><?xml version="1.0" encoding="utf-8"?>
 <w:document xmlns:wpc="http://schemas.microsoft.com/office/word/2010/wordprocessingCanvas" xmlns:cx="http://schemas.microsoft.com/office/drawing/2014/chartex" xmlns:cx1="http://schemas.microsoft.com/office/drawing/2015/9/8/chartex" xmlns:cx2="http://schemas.microsoft.com/office/drawing/2015/10/21/chartex" xmlns:cx3="http://schemas.microsoft.com/office/drawing/2016/5/9/chartex" xmlns:cx4="http://schemas.microsoft.com/office/drawing/2016/5/10/chartex" xmlns:cx5="http://schemas.microsoft.com/office/drawing/2016/5/11/chartex" xmlns:cx6="http://schemas.microsoft.com/office/drawing/2016/5/12/chartex" xmlns:cx7="http://schemas.microsoft.com/office/drawing/2016/5/13/chartex" xmlns:cx8="http://schemas.microsoft.com/office/drawing/2016/5/14/chartex" xmlns:mc="http://schemas.openxmlformats.org/markup-compatibility/2006" xmlns:aink="http://schemas.microsoft.com/office/drawing/2016/ink" xmlns:am3d="http://schemas.microsoft.com/office/drawing/2017/model3d" xmlns:o="urn:schemas-microsoft-com:office:office" xmlns:r="http://schemas.openxmlformats.org/officeDocument/2006/relationships" xmlns:m="http://schemas.openxmlformats.org/officeDocument/2006/math" xmlns:v="urn:schemas-microsoft-com:vml" xmlns:wp14="http://schemas.microsoft.com/office/word/2010/wordprocessingDrawing" xmlns:wp="http://schemas.openxmlformats.org/drawingml/2006/wordprocessingDrawing" xmlns:w10="urn:schemas-microsoft-com:office:word" xmlns:w="http://schemas.openxmlformats.org/wordprocessingml/2006/main" xmlns:w14="http://schemas.microsoft.com/office/word/2010/wordml" xmlns:w15="http://schemas.microsoft.com/office/word/2012/wordml" xmlns:w16cid="http://schemas.microsoft.com/office/word/2016/wordml/cid" xmlns:w16se="http://schemas.microsoft.com/office/word/2015/wordml/symex" xmlns:wpg="http://schemas.microsoft.com/office/word/2010/wordprocessingGroup" xmlns:wpi="http://schemas.microsoft.com/office/word/2010/wordprocessingInk" xmlns:wne="http://schemas.microsoft.com/office/word/2006/wordml" xmlns:wps="http://schemas.microsoft.com/office/word/2010/wordprocessingShape" mc:Ignorable="w14 w15 w16se w16cid wp14">
   <w:body>
-    <w:bookmarkStart w:id="0" w:name="_Toc53641487" w:displacedByCustomXml="next"/>
     <w:sdt>
       <w:sdtPr>
         <w:rPr>
@@ -327,13 +326,31 @@
                                     <w:lang w:val="fr-FR"/>
                                   </w:rPr>
                                 </w:pPr>
+                                <w:proofErr w:type="spellStart"/>
                                 <w:r>
                                   <w:rPr>
                                     <w:color w:val="AEAAAA" w:themeColor="background2" w:themeShade="BF"/>
                                     <w:lang w:val="fr-FR"/>
                                   </w:rPr>
-                                  <w:t>Chloe MacMahon</w:t>
+                                  <w:t>Chloe</w:t>
                                 </w:r>
+                                <w:proofErr w:type="spellEnd"/>
+                                <w:r>
+                                  <w:rPr>
+                                    <w:color w:val="AEAAAA" w:themeColor="background2" w:themeShade="BF"/>
+                                    <w:lang w:val="fr-FR"/>
+                                  </w:rPr>
+                                  <w:t xml:space="preserve"> </w:t>
+                                </w:r>
+                                <w:proofErr w:type="spellStart"/>
+                                <w:r>
+                                  <w:rPr>
+                                    <w:color w:val="AEAAAA" w:themeColor="background2" w:themeShade="BF"/>
+                                    <w:lang w:val="fr-FR"/>
+                                  </w:rPr>
+                                  <w:t>MacMahon</w:t>
+                                </w:r>
+                                <w:proofErr w:type="spellEnd"/>
                                 <w:r>
                                   <w:rPr>
                                     <w:rStyle w:val="apple-tab-span"/>
@@ -391,8 +408,17 @@
                                     <w:color w:val="AEAAAA" w:themeColor="background2" w:themeShade="BF"/>
                                     <w:lang w:val="fr-FR"/>
                                   </w:rPr>
-                                  <w:t>Liza-Marie Steyn</w:t>
+                                  <w:t xml:space="preserve">Liza-Marie </w:t>
                                 </w:r>
+                                <w:proofErr w:type="spellStart"/>
+                                <w:r>
+                                  <w:rPr>
+                                    <w:color w:val="AEAAAA" w:themeColor="background2" w:themeShade="BF"/>
+                                    <w:lang w:val="fr-FR"/>
+                                  </w:rPr>
+                                  <w:t>Steyn</w:t>
+                                </w:r>
+                                <w:proofErr w:type="spellEnd"/>
                                 <w:r>
                                   <w:rPr>
                                     <w:rStyle w:val="apple-tab-span"/>
@@ -444,11 +470,19 @@
                                     <w:szCs w:val="18"/>
                                   </w:rPr>
                                 </w:pPr>
+                                <w:proofErr w:type="spellStart"/>
                                 <w:r>
                                   <w:rPr>
                                     <w:color w:val="AEAAAA" w:themeColor="background2" w:themeShade="BF"/>
                                   </w:rPr>
-                                  <w:t>Nici van der Linde</w:t>
+                                  <w:t>Nici</w:t>
+                                </w:r>
+                                <w:proofErr w:type="spellEnd"/>
+                                <w:r>
+                                  <w:rPr>
+                                    <w:color w:val="AEAAAA" w:themeColor="background2" w:themeShade="BF"/>
+                                  </w:rPr>
+                                  <w:t xml:space="preserve"> van der Linde</w:t>
                                 </w:r>
                                 <w:r>
                                   <w:rPr>
@@ -501,8 +535,16 @@
                                   <w:rPr>
                                     <w:color w:val="AEAAAA" w:themeColor="background2" w:themeShade="BF"/>
                                   </w:rPr>
-                                  <w:t>Andries Benadè</w:t>
+                                  <w:t xml:space="preserve">Andries </w:t>
                                 </w:r>
+                                <w:proofErr w:type="spellStart"/>
+                                <w:r>
+                                  <w:rPr>
+                                    <w:color w:val="AEAAAA" w:themeColor="background2" w:themeShade="BF"/>
+                                  </w:rPr>
+                                  <w:t>Benadè</w:t>
+                                </w:r>
+                                <w:proofErr w:type="spellEnd"/>
                                 <w:r>
                                   <w:rPr>
                                     <w:rStyle w:val="apple-tab-span"/>
@@ -559,11 +601,26 @@
                                     <w:color w:val="AEAAAA" w:themeColor="background2" w:themeShade="BF"/>
                                   </w:rPr>
                                 </w:pPr>
+                                <w:proofErr w:type="spellStart"/>
                                 <w:r>
                                   <w:rPr>
                                     <w:color w:val="AEAAAA" w:themeColor="background2" w:themeShade="BF"/>
                                   </w:rPr>
-                                  <w:t xml:space="preserve">Zandri Stoltz  </w:t>
+                                  <w:t>Zandri</w:t>
+                                </w:r>
+                                <w:proofErr w:type="spellEnd"/>
+                                <w:r>
+                                  <w:rPr>
+                                    <w:color w:val="AEAAAA" w:themeColor="background2" w:themeShade="BF"/>
+                                  </w:rPr>
+                                  <w:t xml:space="preserve"> </w:t>
+                                </w:r>
+                                <w:proofErr w:type="gramStart"/>
+                                <w:r>
+                                  <w:rPr>
+                                    <w:color w:val="AEAAAA" w:themeColor="background2" w:themeShade="BF"/>
+                                  </w:rPr>
+                                  <w:t xml:space="preserve">Stoltz  </w:t>
                                 </w:r>
                                 <w:r>
                                   <w:rPr>
@@ -575,6 +632,7 @@
                                   </w:rPr>
                                   <w:tab/>
                                 </w:r>
+                                <w:proofErr w:type="gramEnd"/>
                                 <w:r>
                                   <w:rPr>
                                     <w:rStyle w:val="apple-tab-span"/>
@@ -996,6 +1054,7 @@
         </w:p>
       </w:sdtContent>
     </w:sdt>
+    <w:bookmarkStart w:id="0" w:name="_Toc53990871" w:displacedByCustomXml="next"/>
     <w:sdt>
       <w:sdtPr>
         <w:rPr>
@@ -1025,7 +1084,9 @@
           <w:r>
             <w:t>Contents</w:t>
           </w:r>
+          <w:bookmarkStart w:id="1" w:name="_GoBack"/>
           <w:bookmarkEnd w:id="0"/>
+          <w:bookmarkEnd w:id="1"/>
         </w:p>
         <w:p>
           <w:pPr>
@@ -1048,7 +1109,7 @@
           <w:r>
             <w:fldChar w:fldCharType="separate"/>
           </w:r>
-          <w:hyperlink w:anchor="_Toc53641487" w:history="1">
+          <w:hyperlink w:anchor="_Toc53990871" w:history="1">
             <w:r>
               <w:rPr>
                 <w:rStyle w:val="Hyperlink"/>
@@ -1075,7 +1136,7 @@
                 <w:noProof/>
                 <w:webHidden/>
               </w:rPr>
-              <w:instrText xml:space="preserve"> PAGEREF _Toc53641487 \h </w:instrText>
+              <w:instrText xml:space="preserve"> PAGEREF _Toc53990871 \h </w:instrText>
             </w:r>
             <w:r>
               <w:rPr>
@@ -1118,7 +1179,7 @@
               <w:lang w:val="af-ZA" w:eastAsia="af-ZA"/>
             </w:rPr>
           </w:pPr>
-          <w:hyperlink w:anchor="_Toc53641488" w:history="1">
+          <w:hyperlink w:anchor="_Toc53990872" w:history="1">
             <w:r>
               <w:rPr>
                 <w:rStyle w:val="Hyperlink"/>
@@ -1145,7 +1206,7 @@
                 <w:noProof/>
                 <w:webHidden/>
               </w:rPr>
-              <w:instrText xml:space="preserve"> PAGEREF _Toc53641488 \h </w:instrText>
+              <w:instrText xml:space="preserve"> PAGEREF _Toc53990872 \h </w:instrText>
             </w:r>
             <w:r>
               <w:rPr>
@@ -1188,7 +1249,7 @@
               <w:lang w:val="af-ZA" w:eastAsia="af-ZA"/>
             </w:rPr>
           </w:pPr>
-          <w:hyperlink w:anchor="_Toc53641489" w:history="1">
+          <w:hyperlink w:anchor="_Toc53990873" w:history="1">
             <w:r>
               <w:rPr>
                 <w:rStyle w:val="Hyperlink"/>
@@ -1215,7 +1276,7 @@
                 <w:noProof/>
                 <w:webHidden/>
               </w:rPr>
-              <w:instrText xml:space="preserve"> PAGEREF _Toc53641489 \h </w:instrText>
+              <w:instrText xml:space="preserve"> PAGEREF _Toc53990873 \h </w:instrText>
             </w:r>
             <w:r>
               <w:rPr>
@@ -1235,7 +1296,7 @@
                 <w:noProof/>
                 <w:webHidden/>
               </w:rPr>
-              <w:t>3</w:t>
+              <w:t>2</w:t>
             </w:r>
             <w:r>
               <w:rPr>
@@ -1258,7 +1319,7 @@
               <w:lang w:val="af-ZA" w:eastAsia="af-ZA"/>
             </w:rPr>
           </w:pPr>
-          <w:hyperlink w:anchor="_Toc53641490" w:history="1">
+          <w:hyperlink w:anchor="_Toc53990874" w:history="1">
             <w:r>
               <w:rPr>
                 <w:rStyle w:val="Hyperlink"/>
@@ -1285,7 +1346,7 @@
                 <w:noProof/>
                 <w:webHidden/>
               </w:rPr>
-              <w:instrText xml:space="preserve"> PAGEREF _Toc53641490 \h </w:instrText>
+              <w:instrText xml:space="preserve"> PAGEREF _Toc53990874 \h </w:instrText>
             </w:r>
             <w:r>
               <w:rPr>
@@ -1305,7 +1366,77 @@
                 <w:noProof/>
                 <w:webHidden/>
               </w:rPr>
-              <w:t>3</w:t>
+              <w:t>2</w:t>
+            </w:r>
+            <w:r>
+              <w:rPr>
+                <w:noProof/>
+                <w:webHidden/>
+              </w:rPr>
+              <w:fldChar w:fldCharType="end"/>
+            </w:r>
+          </w:hyperlink>
+        </w:p>
+        <w:p>
+          <w:pPr>
+            <w:pStyle w:val="TOC1"/>
+            <w:tabs>
+              <w:tab w:val="right" w:leader="dot" w:pos="9016"/>
+            </w:tabs>
+            <w:rPr>
+              <w:rFonts w:asciiTheme="minorHAnsi" w:eastAsiaTheme="minorEastAsia" w:hAnsiTheme="minorHAnsi"/>
+              <w:noProof/>
+              <w:lang w:val="af-ZA" w:eastAsia="af-ZA"/>
+            </w:rPr>
+          </w:pPr>
+          <w:hyperlink w:anchor="_Toc53990875" w:history="1">
+            <w:r>
+              <w:rPr>
+                <w:rStyle w:val="Hyperlink"/>
+                <w:noProof/>
+              </w:rPr>
+              <w:t>Clients/Businesses</w:t>
+            </w:r>
+            <w:r>
+              <w:rPr>
+                <w:noProof/>
+                <w:webHidden/>
+              </w:rPr>
+              <w:tab/>
+            </w:r>
+            <w:r>
+              <w:rPr>
+                <w:noProof/>
+                <w:webHidden/>
+              </w:rPr>
+              <w:fldChar w:fldCharType="begin"/>
+            </w:r>
+            <w:r>
+              <w:rPr>
+                <w:noProof/>
+                <w:webHidden/>
+              </w:rPr>
+              <w:instrText xml:space="preserve"> PAGEREF _Toc53990875 \h </w:instrText>
+            </w:r>
+            <w:r>
+              <w:rPr>
+                <w:noProof/>
+                <w:webHidden/>
+              </w:rPr>
+            </w:r>
+            <w:r>
+              <w:rPr>
+                <w:noProof/>
+                <w:webHidden/>
+              </w:rPr>
+              <w:fldChar w:fldCharType="separate"/>
+            </w:r>
+            <w:r>
+              <w:rPr>
+                <w:noProof/>
+                <w:webHidden/>
+              </w:rPr>
+              <w:t>2</w:t>
             </w:r>
             <w:r>
               <w:rPr>
@@ -1328,13 +1459,13 @@
               <w:lang w:val="af-ZA" w:eastAsia="af-ZA"/>
             </w:rPr>
           </w:pPr>
-          <w:hyperlink w:anchor="_Toc53641491" w:history="1">
+          <w:hyperlink w:anchor="_Toc53990876" w:history="1">
             <w:r>
               <w:rPr>
                 <w:rStyle w:val="Hyperlink"/>
                 <w:noProof/>
               </w:rPr>
-              <w:t>&lt;New Title&gt;</w:t>
+              <w:t>Login As A Client/Business</w:t>
             </w:r>
             <w:r>
               <w:rPr>
@@ -1355,7 +1486,217 @@
                 <w:noProof/>
                 <w:webHidden/>
               </w:rPr>
-              <w:instrText xml:space="preserve"> PAGEREF _Toc53641491 \h </w:instrText>
+              <w:instrText xml:space="preserve"> PAGEREF _Toc53990876 \h </w:instrText>
+            </w:r>
+            <w:r>
+              <w:rPr>
+                <w:noProof/>
+                <w:webHidden/>
+              </w:rPr>
+            </w:r>
+            <w:r>
+              <w:rPr>
+                <w:noProof/>
+                <w:webHidden/>
+              </w:rPr>
+              <w:fldChar w:fldCharType="separate"/>
+            </w:r>
+            <w:r>
+              <w:rPr>
+                <w:noProof/>
+                <w:webHidden/>
+              </w:rPr>
+              <w:t>2</w:t>
+            </w:r>
+            <w:r>
+              <w:rPr>
+                <w:noProof/>
+                <w:webHidden/>
+              </w:rPr>
+              <w:fldChar w:fldCharType="end"/>
+            </w:r>
+          </w:hyperlink>
+        </w:p>
+        <w:p>
+          <w:pPr>
+            <w:pStyle w:val="TOC2"/>
+            <w:tabs>
+              <w:tab w:val="right" w:leader="dot" w:pos="9016"/>
+            </w:tabs>
+            <w:rPr>
+              <w:rFonts w:asciiTheme="minorHAnsi" w:eastAsiaTheme="minorEastAsia" w:hAnsiTheme="minorHAnsi"/>
+              <w:noProof/>
+              <w:lang w:val="af-ZA" w:eastAsia="af-ZA"/>
+            </w:rPr>
+          </w:pPr>
+          <w:hyperlink w:anchor="_Toc53990877" w:history="1">
+            <w:r>
+              <w:rPr>
+                <w:rStyle w:val="Hyperlink"/>
+                <w:noProof/>
+              </w:rPr>
+              <w:t>Register A Client/Business</w:t>
+            </w:r>
+            <w:r>
+              <w:rPr>
+                <w:noProof/>
+                <w:webHidden/>
+              </w:rPr>
+              <w:tab/>
+            </w:r>
+            <w:r>
+              <w:rPr>
+                <w:noProof/>
+                <w:webHidden/>
+              </w:rPr>
+              <w:fldChar w:fldCharType="begin"/>
+            </w:r>
+            <w:r>
+              <w:rPr>
+                <w:noProof/>
+                <w:webHidden/>
+              </w:rPr>
+              <w:instrText xml:space="preserve"> PAGEREF _Toc53990877 \h </w:instrText>
+            </w:r>
+            <w:r>
+              <w:rPr>
+                <w:noProof/>
+                <w:webHidden/>
+              </w:rPr>
+            </w:r>
+            <w:r>
+              <w:rPr>
+                <w:noProof/>
+                <w:webHidden/>
+              </w:rPr>
+              <w:fldChar w:fldCharType="separate"/>
+            </w:r>
+            <w:r>
+              <w:rPr>
+                <w:noProof/>
+                <w:webHidden/>
+              </w:rPr>
+              <w:t>2</w:t>
+            </w:r>
+            <w:r>
+              <w:rPr>
+                <w:noProof/>
+                <w:webHidden/>
+              </w:rPr>
+              <w:fldChar w:fldCharType="end"/>
+            </w:r>
+          </w:hyperlink>
+        </w:p>
+        <w:p>
+          <w:pPr>
+            <w:pStyle w:val="TOC2"/>
+            <w:tabs>
+              <w:tab w:val="right" w:leader="dot" w:pos="9016"/>
+            </w:tabs>
+            <w:rPr>
+              <w:rFonts w:asciiTheme="minorHAnsi" w:eastAsiaTheme="minorEastAsia" w:hAnsiTheme="minorHAnsi"/>
+              <w:noProof/>
+              <w:lang w:val="af-ZA" w:eastAsia="af-ZA"/>
+            </w:rPr>
+          </w:pPr>
+          <w:hyperlink w:anchor="_Toc53990878" w:history="1">
+            <w:r>
+              <w:rPr>
+                <w:rStyle w:val="Hyperlink"/>
+                <w:noProof/>
+              </w:rPr>
+              <w:t>Deleting/Unregistering A Client/Business</w:t>
+            </w:r>
+            <w:r>
+              <w:rPr>
+                <w:noProof/>
+                <w:webHidden/>
+              </w:rPr>
+              <w:tab/>
+            </w:r>
+            <w:r>
+              <w:rPr>
+                <w:noProof/>
+                <w:webHidden/>
+              </w:rPr>
+              <w:fldChar w:fldCharType="begin"/>
+            </w:r>
+            <w:r>
+              <w:rPr>
+                <w:noProof/>
+                <w:webHidden/>
+              </w:rPr>
+              <w:instrText xml:space="preserve"> PAGEREF _Toc53990878 \h </w:instrText>
+            </w:r>
+            <w:r>
+              <w:rPr>
+                <w:noProof/>
+                <w:webHidden/>
+              </w:rPr>
+            </w:r>
+            <w:r>
+              <w:rPr>
+                <w:noProof/>
+                <w:webHidden/>
+              </w:rPr>
+              <w:fldChar w:fldCharType="separate"/>
+            </w:r>
+            <w:r>
+              <w:rPr>
+                <w:noProof/>
+                <w:webHidden/>
+              </w:rPr>
+              <w:t>2</w:t>
+            </w:r>
+            <w:r>
+              <w:rPr>
+                <w:noProof/>
+                <w:webHidden/>
+              </w:rPr>
+              <w:fldChar w:fldCharType="end"/>
+            </w:r>
+          </w:hyperlink>
+        </w:p>
+        <w:p>
+          <w:pPr>
+            <w:pStyle w:val="TOC2"/>
+            <w:tabs>
+              <w:tab w:val="right" w:leader="dot" w:pos="9016"/>
+            </w:tabs>
+            <w:rPr>
+              <w:rFonts w:asciiTheme="minorHAnsi" w:eastAsiaTheme="minorEastAsia" w:hAnsiTheme="minorHAnsi"/>
+              <w:noProof/>
+              <w:lang w:val="af-ZA" w:eastAsia="af-ZA"/>
+            </w:rPr>
+          </w:pPr>
+          <w:hyperlink w:anchor="_Toc53990879" w:history="1">
+            <w:r>
+              <w:rPr>
+                <w:rStyle w:val="Hyperlink"/>
+                <w:noProof/>
+              </w:rPr>
+              <w:t>Placing Orders</w:t>
+            </w:r>
+            <w:r>
+              <w:rPr>
+                <w:noProof/>
+                <w:webHidden/>
+              </w:rPr>
+              <w:tab/>
+            </w:r>
+            <w:r>
+              <w:rPr>
+                <w:noProof/>
+                <w:webHidden/>
+              </w:rPr>
+              <w:fldChar w:fldCharType="begin"/>
+            </w:r>
+            <w:r>
+              <w:rPr>
+                <w:noProof/>
+                <w:webHidden/>
+              </w:rPr>
+              <w:instrText xml:space="preserve"> PAGEREF _Toc53990879 \h </w:instrText>
             </w:r>
             <w:r>
               <w:rPr>
@@ -1398,13 +1739,13 @@
               <w:lang w:val="af-ZA" w:eastAsia="af-ZA"/>
             </w:rPr>
           </w:pPr>
-          <w:hyperlink w:anchor="_Toc53641492" w:history="1">
+          <w:hyperlink w:anchor="_Toc53990880" w:history="1">
             <w:r>
               <w:rPr>
                 <w:rStyle w:val="Hyperlink"/>
                 <w:noProof/>
               </w:rPr>
-              <w:t>Clients/Businesses</w:t>
+              <w:t>Employees And Administrators</w:t>
             </w:r>
             <w:r>
               <w:rPr>
@@ -1425,7 +1766,7 @@
                 <w:noProof/>
                 <w:webHidden/>
               </w:rPr>
-              <w:instrText xml:space="preserve"> PAGEREF _Toc53641492 \h </w:instrText>
+              <w:instrText xml:space="preserve"> PAGEREF _Toc53990880 \h </w:instrText>
             </w:r>
             <w:r>
               <w:rPr>
@@ -1445,7 +1786,7 @@
                 <w:noProof/>
                 <w:webHidden/>
               </w:rPr>
-              <w:t>4</w:t>
+              <w:t>3</w:t>
             </w:r>
             <w:r>
               <w:rPr>
@@ -1468,13 +1809,13 @@
               <w:lang w:val="af-ZA" w:eastAsia="af-ZA"/>
             </w:rPr>
           </w:pPr>
-          <w:hyperlink w:anchor="_Toc53641493" w:history="1">
+          <w:hyperlink w:anchor="_Toc53990881" w:history="1">
             <w:r>
               <w:rPr>
                 <w:rStyle w:val="Hyperlink"/>
                 <w:noProof/>
               </w:rPr>
-              <w:t>Login As A Client/Business</w:t>
+              <w:t>Logging In As An Employee</w:t>
             </w:r>
             <w:r>
               <w:rPr>
@@ -1495,7 +1836,7 @@
                 <w:noProof/>
                 <w:webHidden/>
               </w:rPr>
-              <w:instrText xml:space="preserve"> PAGEREF _Toc53641493 \h </w:instrText>
+              <w:instrText xml:space="preserve"> PAGEREF _Toc53990881 \h </w:instrText>
             </w:r>
             <w:r>
               <w:rPr>
@@ -1515,7 +1856,7 @@
                 <w:noProof/>
                 <w:webHidden/>
               </w:rPr>
-              <w:t>4</w:t>
+              <w:t>3</w:t>
             </w:r>
             <w:r>
               <w:rPr>
@@ -1538,13 +1879,13 @@
               <w:lang w:val="af-ZA" w:eastAsia="af-ZA"/>
             </w:rPr>
           </w:pPr>
-          <w:hyperlink w:anchor="_Toc53641494" w:history="1">
+          <w:hyperlink w:anchor="_Toc53990882" w:history="1">
             <w:r>
               <w:rPr>
                 <w:rStyle w:val="Hyperlink"/>
                 <w:noProof/>
               </w:rPr>
-              <w:t>Register A Client/Business</w:t>
+              <w:t>Logging In As An Administrator</w:t>
             </w:r>
             <w:r>
               <w:rPr>
@@ -1565,7 +1906,7 @@
                 <w:noProof/>
                 <w:webHidden/>
               </w:rPr>
-              <w:instrText xml:space="preserve"> PAGEREF _Toc53641494 \h </w:instrText>
+              <w:instrText xml:space="preserve"> PAGEREF _Toc53990882 \h </w:instrText>
             </w:r>
             <w:r>
               <w:rPr>
@@ -1585,7 +1926,77 @@
                 <w:noProof/>
                 <w:webHidden/>
               </w:rPr>
-              <w:t>4</w:t>
+              <w:t>3</w:t>
+            </w:r>
+            <w:r>
+              <w:rPr>
+                <w:noProof/>
+                <w:webHidden/>
+              </w:rPr>
+              <w:fldChar w:fldCharType="end"/>
+            </w:r>
+          </w:hyperlink>
+        </w:p>
+        <w:p>
+          <w:pPr>
+            <w:pStyle w:val="TOC1"/>
+            <w:tabs>
+              <w:tab w:val="right" w:leader="dot" w:pos="9016"/>
+            </w:tabs>
+            <w:rPr>
+              <w:rFonts w:asciiTheme="minorHAnsi" w:eastAsiaTheme="minorEastAsia" w:hAnsiTheme="minorHAnsi"/>
+              <w:noProof/>
+              <w:lang w:val="af-ZA" w:eastAsia="af-ZA"/>
+            </w:rPr>
+          </w:pPr>
+          <w:hyperlink w:anchor="_Toc53990883" w:history="1">
+            <w:r>
+              <w:rPr>
+                <w:rStyle w:val="Hyperlink"/>
+                <w:noProof/>
+              </w:rPr>
+              <w:t>Database Management</w:t>
+            </w:r>
+            <w:r>
+              <w:rPr>
+                <w:noProof/>
+                <w:webHidden/>
+              </w:rPr>
+              <w:tab/>
+            </w:r>
+            <w:r>
+              <w:rPr>
+                <w:noProof/>
+                <w:webHidden/>
+              </w:rPr>
+              <w:fldChar w:fldCharType="begin"/>
+            </w:r>
+            <w:r>
+              <w:rPr>
+                <w:noProof/>
+                <w:webHidden/>
+              </w:rPr>
+              <w:instrText xml:space="preserve"> PAGEREF _Toc53990883 \h </w:instrText>
+            </w:r>
+            <w:r>
+              <w:rPr>
+                <w:noProof/>
+                <w:webHidden/>
+              </w:rPr>
+            </w:r>
+            <w:r>
+              <w:rPr>
+                <w:noProof/>
+                <w:webHidden/>
+              </w:rPr>
+              <w:fldChar w:fldCharType="separate"/>
+            </w:r>
+            <w:r>
+              <w:rPr>
+                <w:noProof/>
+                <w:webHidden/>
+              </w:rPr>
+              <w:t>3</w:t>
             </w:r>
             <w:r>
               <w:rPr>
@@ -1608,13 +2019,13 @@
               <w:lang w:val="af-ZA" w:eastAsia="af-ZA"/>
             </w:rPr>
           </w:pPr>
-          <w:hyperlink w:anchor="_Toc53641495" w:history="1">
+          <w:hyperlink w:anchor="_Toc53990884" w:history="1">
             <w:r>
               <w:rPr>
                 <w:rStyle w:val="Hyperlink"/>
                 <w:noProof/>
               </w:rPr>
-              <w:t>Modify A Client/Business</w:t>
+              <w:t>Requirements</w:t>
             </w:r>
             <w:r>
               <w:rPr>
@@ -1635,7 +2046,7 @@
                 <w:noProof/>
                 <w:webHidden/>
               </w:rPr>
-              <w:instrText xml:space="preserve"> PAGEREF _Toc53641495 \h </w:instrText>
+              <w:instrText xml:space="preserve"> PAGEREF _Toc53990884 \h </w:instrText>
             </w:r>
             <w:r>
               <w:rPr>
@@ -1655,7 +2066,7 @@
                 <w:noProof/>
                 <w:webHidden/>
               </w:rPr>
-              <w:t>4</w:t>
+              <w:t>3</w:t>
             </w:r>
             <w:r>
               <w:rPr>
@@ -1678,13 +2089,13 @@
               <w:lang w:val="af-ZA" w:eastAsia="af-ZA"/>
             </w:rPr>
           </w:pPr>
-          <w:hyperlink w:anchor="_Toc53641496" w:history="1">
+          <w:hyperlink w:anchor="_Toc53990885" w:history="1">
             <w:r>
               <w:rPr>
                 <w:rStyle w:val="Hyperlink"/>
                 <w:noProof/>
               </w:rPr>
-              <w:t>Unregister A Client/Business</w:t>
+              <w:t>Managing The Wines</w:t>
             </w:r>
             <w:r>
               <w:rPr>
@@ -1705,7 +2116,217 @@
                 <w:noProof/>
                 <w:webHidden/>
               </w:rPr>
-              <w:instrText xml:space="preserve"> PAGEREF _Toc53641496 \h </w:instrText>
+              <w:instrText xml:space="preserve"> PAGEREF _Toc53990885 \h </w:instrText>
+            </w:r>
+            <w:r>
+              <w:rPr>
+                <w:noProof/>
+                <w:webHidden/>
+              </w:rPr>
+            </w:r>
+            <w:r>
+              <w:rPr>
+                <w:noProof/>
+                <w:webHidden/>
+              </w:rPr>
+              <w:fldChar w:fldCharType="separate"/>
+            </w:r>
+            <w:r>
+              <w:rPr>
+                <w:noProof/>
+                <w:webHidden/>
+              </w:rPr>
+              <w:t>3</w:t>
+            </w:r>
+            <w:r>
+              <w:rPr>
+                <w:noProof/>
+                <w:webHidden/>
+              </w:rPr>
+              <w:fldChar w:fldCharType="end"/>
+            </w:r>
+          </w:hyperlink>
+        </w:p>
+        <w:p>
+          <w:pPr>
+            <w:pStyle w:val="TOC3"/>
+            <w:tabs>
+              <w:tab w:val="right" w:leader="dot" w:pos="9016"/>
+            </w:tabs>
+            <w:rPr>
+              <w:rFonts w:asciiTheme="minorHAnsi" w:eastAsiaTheme="minorEastAsia" w:hAnsiTheme="minorHAnsi"/>
+              <w:noProof/>
+              <w:lang w:val="af-ZA" w:eastAsia="af-ZA"/>
+            </w:rPr>
+          </w:pPr>
+          <w:hyperlink w:anchor="_Toc53990886" w:history="1">
+            <w:r>
+              <w:rPr>
+                <w:rStyle w:val="Hyperlink"/>
+                <w:noProof/>
+              </w:rPr>
+              <w:t>Adding A Wine</w:t>
+            </w:r>
+            <w:r>
+              <w:rPr>
+                <w:noProof/>
+                <w:webHidden/>
+              </w:rPr>
+              <w:tab/>
+            </w:r>
+            <w:r>
+              <w:rPr>
+                <w:noProof/>
+                <w:webHidden/>
+              </w:rPr>
+              <w:fldChar w:fldCharType="begin"/>
+            </w:r>
+            <w:r>
+              <w:rPr>
+                <w:noProof/>
+                <w:webHidden/>
+              </w:rPr>
+              <w:instrText xml:space="preserve"> PAGEREF _Toc53990886 \h </w:instrText>
+            </w:r>
+            <w:r>
+              <w:rPr>
+                <w:noProof/>
+                <w:webHidden/>
+              </w:rPr>
+            </w:r>
+            <w:r>
+              <w:rPr>
+                <w:noProof/>
+                <w:webHidden/>
+              </w:rPr>
+              <w:fldChar w:fldCharType="separate"/>
+            </w:r>
+            <w:r>
+              <w:rPr>
+                <w:noProof/>
+                <w:webHidden/>
+              </w:rPr>
+              <w:t>3</w:t>
+            </w:r>
+            <w:r>
+              <w:rPr>
+                <w:noProof/>
+                <w:webHidden/>
+              </w:rPr>
+              <w:fldChar w:fldCharType="end"/>
+            </w:r>
+          </w:hyperlink>
+        </w:p>
+        <w:p>
+          <w:pPr>
+            <w:pStyle w:val="TOC3"/>
+            <w:tabs>
+              <w:tab w:val="right" w:leader="dot" w:pos="9016"/>
+            </w:tabs>
+            <w:rPr>
+              <w:rFonts w:asciiTheme="minorHAnsi" w:eastAsiaTheme="minorEastAsia" w:hAnsiTheme="minorHAnsi"/>
+              <w:noProof/>
+              <w:lang w:val="af-ZA" w:eastAsia="af-ZA"/>
+            </w:rPr>
+          </w:pPr>
+          <w:hyperlink w:anchor="_Toc53990887" w:history="1">
+            <w:r>
+              <w:rPr>
+                <w:rStyle w:val="Hyperlink"/>
+                <w:noProof/>
+              </w:rPr>
+              <w:t>Updating A Wine</w:t>
+            </w:r>
+            <w:r>
+              <w:rPr>
+                <w:noProof/>
+                <w:webHidden/>
+              </w:rPr>
+              <w:tab/>
+            </w:r>
+            <w:r>
+              <w:rPr>
+                <w:noProof/>
+                <w:webHidden/>
+              </w:rPr>
+              <w:fldChar w:fldCharType="begin"/>
+            </w:r>
+            <w:r>
+              <w:rPr>
+                <w:noProof/>
+                <w:webHidden/>
+              </w:rPr>
+              <w:instrText xml:space="preserve"> PAGEREF _Toc53990887 \h </w:instrText>
+            </w:r>
+            <w:r>
+              <w:rPr>
+                <w:noProof/>
+                <w:webHidden/>
+              </w:rPr>
+            </w:r>
+            <w:r>
+              <w:rPr>
+                <w:noProof/>
+                <w:webHidden/>
+              </w:rPr>
+              <w:fldChar w:fldCharType="separate"/>
+            </w:r>
+            <w:r>
+              <w:rPr>
+                <w:noProof/>
+                <w:webHidden/>
+              </w:rPr>
+              <w:t>4</w:t>
+            </w:r>
+            <w:r>
+              <w:rPr>
+                <w:noProof/>
+                <w:webHidden/>
+              </w:rPr>
+              <w:fldChar w:fldCharType="end"/>
+            </w:r>
+          </w:hyperlink>
+        </w:p>
+        <w:p>
+          <w:pPr>
+            <w:pStyle w:val="TOC3"/>
+            <w:tabs>
+              <w:tab w:val="right" w:leader="dot" w:pos="9016"/>
+            </w:tabs>
+            <w:rPr>
+              <w:rFonts w:asciiTheme="minorHAnsi" w:eastAsiaTheme="minorEastAsia" w:hAnsiTheme="minorHAnsi"/>
+              <w:noProof/>
+              <w:lang w:val="af-ZA" w:eastAsia="af-ZA"/>
+            </w:rPr>
+          </w:pPr>
+          <w:hyperlink w:anchor="_Toc53990888" w:history="1">
+            <w:r>
+              <w:rPr>
+                <w:rStyle w:val="Hyperlink"/>
+                <w:noProof/>
+              </w:rPr>
+              <w:t>Removing A Wine</w:t>
+            </w:r>
+            <w:r>
+              <w:rPr>
+                <w:noProof/>
+                <w:webHidden/>
+              </w:rPr>
+              <w:tab/>
+            </w:r>
+            <w:r>
+              <w:rPr>
+                <w:noProof/>
+                <w:webHidden/>
+              </w:rPr>
+              <w:fldChar w:fldCharType="begin"/>
+            </w:r>
+            <w:r>
+              <w:rPr>
+                <w:noProof/>
+                <w:webHidden/>
+              </w:rPr>
+              <w:instrText xml:space="preserve"> PAGEREF _Toc53990888 \h </w:instrText>
             </w:r>
             <w:r>
               <w:rPr>
@@ -1748,13 +2369,13 @@
               <w:lang w:val="af-ZA" w:eastAsia="af-ZA"/>
             </w:rPr>
           </w:pPr>
-          <w:hyperlink w:anchor="_Toc53641497" w:history="1">
+          <w:hyperlink w:anchor="_Toc53990889" w:history="1">
             <w:r>
               <w:rPr>
                 <w:rStyle w:val="Hyperlink"/>
                 <w:noProof/>
               </w:rPr>
-              <w:t>Placing Orders</w:t>
+              <w:t>Managing The Grapes</w:t>
             </w:r>
             <w:r>
               <w:rPr>
@@ -1775,7 +2396,7 @@
                 <w:noProof/>
                 <w:webHidden/>
               </w:rPr>
-              <w:instrText xml:space="preserve"> PAGEREF _Toc53641497 \h </w:instrText>
+              <w:instrText xml:space="preserve"> PAGEREF _Toc53990889 \h </w:instrText>
             </w:r>
             <w:r>
               <w:rPr>
@@ -1796,426 +2417,6 @@
                 <w:webHidden/>
               </w:rPr>
               <w:t>4</w:t>
-            </w:r>
-            <w:r>
-              <w:rPr>
-                <w:noProof/>
-                <w:webHidden/>
-              </w:rPr>
-              <w:fldChar w:fldCharType="end"/>
-            </w:r>
-          </w:hyperlink>
-        </w:p>
-        <w:p>
-          <w:pPr>
-            <w:pStyle w:val="TOC1"/>
-            <w:tabs>
-              <w:tab w:val="right" w:leader="dot" w:pos="9016"/>
-            </w:tabs>
-            <w:rPr>
-              <w:rFonts w:asciiTheme="minorHAnsi" w:eastAsiaTheme="minorEastAsia" w:hAnsiTheme="minorHAnsi"/>
-              <w:noProof/>
-              <w:lang w:val="af-ZA" w:eastAsia="af-ZA"/>
-            </w:rPr>
-          </w:pPr>
-          <w:hyperlink w:anchor="_Toc53641498" w:history="1">
-            <w:r>
-              <w:rPr>
-                <w:rStyle w:val="Hyperlink"/>
-                <w:noProof/>
-              </w:rPr>
-              <w:t>Employees And Administrators</w:t>
-            </w:r>
-            <w:r>
-              <w:rPr>
-                <w:noProof/>
-                <w:webHidden/>
-              </w:rPr>
-              <w:tab/>
-            </w:r>
-            <w:r>
-              <w:rPr>
-                <w:noProof/>
-                <w:webHidden/>
-              </w:rPr>
-              <w:fldChar w:fldCharType="begin"/>
-            </w:r>
-            <w:r>
-              <w:rPr>
-                <w:noProof/>
-                <w:webHidden/>
-              </w:rPr>
-              <w:instrText xml:space="preserve"> PAGEREF _Toc53641498 \h </w:instrText>
-            </w:r>
-            <w:r>
-              <w:rPr>
-                <w:noProof/>
-                <w:webHidden/>
-              </w:rPr>
-            </w:r>
-            <w:r>
-              <w:rPr>
-                <w:noProof/>
-                <w:webHidden/>
-              </w:rPr>
-              <w:fldChar w:fldCharType="separate"/>
-            </w:r>
-            <w:r>
-              <w:rPr>
-                <w:noProof/>
-                <w:webHidden/>
-              </w:rPr>
-              <w:t>5</w:t>
-            </w:r>
-            <w:r>
-              <w:rPr>
-                <w:noProof/>
-                <w:webHidden/>
-              </w:rPr>
-              <w:fldChar w:fldCharType="end"/>
-            </w:r>
-          </w:hyperlink>
-        </w:p>
-        <w:p>
-          <w:pPr>
-            <w:pStyle w:val="TOC2"/>
-            <w:tabs>
-              <w:tab w:val="right" w:leader="dot" w:pos="9016"/>
-            </w:tabs>
-            <w:rPr>
-              <w:rFonts w:asciiTheme="minorHAnsi" w:eastAsiaTheme="minorEastAsia" w:hAnsiTheme="minorHAnsi"/>
-              <w:noProof/>
-              <w:lang w:val="af-ZA" w:eastAsia="af-ZA"/>
-            </w:rPr>
-          </w:pPr>
-          <w:hyperlink w:anchor="_Toc53641499" w:history="1">
-            <w:r>
-              <w:rPr>
-                <w:rStyle w:val="Hyperlink"/>
-                <w:noProof/>
-              </w:rPr>
-              <w:t>Logging In As An Employee</w:t>
-            </w:r>
-            <w:r>
-              <w:rPr>
-                <w:noProof/>
-                <w:webHidden/>
-              </w:rPr>
-              <w:tab/>
-            </w:r>
-            <w:r>
-              <w:rPr>
-                <w:noProof/>
-                <w:webHidden/>
-              </w:rPr>
-              <w:fldChar w:fldCharType="begin"/>
-            </w:r>
-            <w:r>
-              <w:rPr>
-                <w:noProof/>
-                <w:webHidden/>
-              </w:rPr>
-              <w:instrText xml:space="preserve"> PAGEREF _Toc53641499 \h </w:instrText>
-            </w:r>
-            <w:r>
-              <w:rPr>
-                <w:noProof/>
-                <w:webHidden/>
-              </w:rPr>
-            </w:r>
-            <w:r>
-              <w:rPr>
-                <w:noProof/>
-                <w:webHidden/>
-              </w:rPr>
-              <w:fldChar w:fldCharType="separate"/>
-            </w:r>
-            <w:r>
-              <w:rPr>
-                <w:noProof/>
-                <w:webHidden/>
-              </w:rPr>
-              <w:t>5</w:t>
-            </w:r>
-            <w:r>
-              <w:rPr>
-                <w:noProof/>
-                <w:webHidden/>
-              </w:rPr>
-              <w:fldChar w:fldCharType="end"/>
-            </w:r>
-          </w:hyperlink>
-        </w:p>
-        <w:p>
-          <w:pPr>
-            <w:pStyle w:val="TOC2"/>
-            <w:tabs>
-              <w:tab w:val="right" w:leader="dot" w:pos="9016"/>
-            </w:tabs>
-            <w:rPr>
-              <w:rFonts w:asciiTheme="minorHAnsi" w:eastAsiaTheme="minorEastAsia" w:hAnsiTheme="minorHAnsi"/>
-              <w:noProof/>
-              <w:lang w:val="af-ZA" w:eastAsia="af-ZA"/>
-            </w:rPr>
-          </w:pPr>
-          <w:hyperlink w:anchor="_Toc53641500" w:history="1">
-            <w:r>
-              <w:rPr>
-                <w:rStyle w:val="Hyperlink"/>
-                <w:noProof/>
-              </w:rPr>
-              <w:t>Logging In As An Administrator</w:t>
-            </w:r>
-            <w:r>
-              <w:rPr>
-                <w:noProof/>
-                <w:webHidden/>
-              </w:rPr>
-              <w:tab/>
-            </w:r>
-            <w:r>
-              <w:rPr>
-                <w:noProof/>
-                <w:webHidden/>
-              </w:rPr>
-              <w:fldChar w:fldCharType="begin"/>
-            </w:r>
-            <w:r>
-              <w:rPr>
-                <w:noProof/>
-                <w:webHidden/>
-              </w:rPr>
-              <w:instrText xml:space="preserve"> PAGEREF _Toc53641500 \h </w:instrText>
-            </w:r>
-            <w:r>
-              <w:rPr>
-                <w:noProof/>
-                <w:webHidden/>
-              </w:rPr>
-            </w:r>
-            <w:r>
-              <w:rPr>
-                <w:noProof/>
-                <w:webHidden/>
-              </w:rPr>
-              <w:fldChar w:fldCharType="separate"/>
-            </w:r>
-            <w:r>
-              <w:rPr>
-                <w:noProof/>
-                <w:webHidden/>
-              </w:rPr>
-              <w:t>5</w:t>
-            </w:r>
-            <w:r>
-              <w:rPr>
-                <w:noProof/>
-                <w:webHidden/>
-              </w:rPr>
-              <w:fldChar w:fldCharType="end"/>
-            </w:r>
-          </w:hyperlink>
-        </w:p>
-        <w:p>
-          <w:pPr>
-            <w:pStyle w:val="TOC1"/>
-            <w:tabs>
-              <w:tab w:val="right" w:leader="dot" w:pos="9016"/>
-            </w:tabs>
-            <w:rPr>
-              <w:rFonts w:asciiTheme="minorHAnsi" w:eastAsiaTheme="minorEastAsia" w:hAnsiTheme="minorHAnsi"/>
-              <w:noProof/>
-              <w:lang w:val="af-ZA" w:eastAsia="af-ZA"/>
-            </w:rPr>
-          </w:pPr>
-          <w:hyperlink w:anchor="_Toc53641501" w:history="1">
-            <w:r>
-              <w:rPr>
-                <w:rStyle w:val="Hyperlink"/>
-                <w:noProof/>
-              </w:rPr>
-              <w:t>Database Management</w:t>
-            </w:r>
-            <w:r>
-              <w:rPr>
-                <w:noProof/>
-                <w:webHidden/>
-              </w:rPr>
-              <w:tab/>
-            </w:r>
-            <w:r>
-              <w:rPr>
-                <w:noProof/>
-                <w:webHidden/>
-              </w:rPr>
-              <w:fldChar w:fldCharType="begin"/>
-            </w:r>
-            <w:r>
-              <w:rPr>
-                <w:noProof/>
-                <w:webHidden/>
-              </w:rPr>
-              <w:instrText xml:space="preserve"> PAGEREF _Toc53641501 \h </w:instrText>
-            </w:r>
-            <w:r>
-              <w:rPr>
-                <w:noProof/>
-                <w:webHidden/>
-              </w:rPr>
-            </w:r>
-            <w:r>
-              <w:rPr>
-                <w:noProof/>
-                <w:webHidden/>
-              </w:rPr>
-              <w:fldChar w:fldCharType="separate"/>
-            </w:r>
-            <w:r>
-              <w:rPr>
-                <w:noProof/>
-                <w:webHidden/>
-              </w:rPr>
-              <w:t>6</w:t>
-            </w:r>
-            <w:r>
-              <w:rPr>
-                <w:noProof/>
-                <w:webHidden/>
-              </w:rPr>
-              <w:fldChar w:fldCharType="end"/>
-            </w:r>
-          </w:hyperlink>
-        </w:p>
-        <w:p>
-          <w:pPr>
-            <w:pStyle w:val="TOC2"/>
-            <w:tabs>
-              <w:tab w:val="right" w:leader="dot" w:pos="9016"/>
-            </w:tabs>
-            <w:rPr>
-              <w:rFonts w:asciiTheme="minorHAnsi" w:eastAsiaTheme="minorEastAsia" w:hAnsiTheme="minorHAnsi"/>
-              <w:noProof/>
-              <w:lang w:val="af-ZA" w:eastAsia="af-ZA"/>
-            </w:rPr>
-          </w:pPr>
-          <w:hyperlink w:anchor="_Toc53641502" w:history="1">
-            <w:r>
-              <w:rPr>
-                <w:rStyle w:val="Hyperlink"/>
-                <w:noProof/>
-              </w:rPr>
-              <w:t>Requirements</w:t>
-            </w:r>
-            <w:r>
-              <w:rPr>
-                <w:noProof/>
-                <w:webHidden/>
-              </w:rPr>
-              <w:tab/>
-            </w:r>
-            <w:r>
-              <w:rPr>
-                <w:noProof/>
-                <w:webHidden/>
-              </w:rPr>
-              <w:fldChar w:fldCharType="begin"/>
-            </w:r>
-            <w:r>
-              <w:rPr>
-                <w:noProof/>
-                <w:webHidden/>
-              </w:rPr>
-              <w:instrText xml:space="preserve"> PAGEREF _Toc53641502 \h </w:instrText>
-            </w:r>
-            <w:r>
-              <w:rPr>
-                <w:noProof/>
-                <w:webHidden/>
-              </w:rPr>
-            </w:r>
-            <w:r>
-              <w:rPr>
-                <w:noProof/>
-                <w:webHidden/>
-              </w:rPr>
-              <w:fldChar w:fldCharType="separate"/>
-            </w:r>
-            <w:r>
-              <w:rPr>
-                <w:noProof/>
-                <w:webHidden/>
-              </w:rPr>
-              <w:t>6</w:t>
-            </w:r>
-            <w:r>
-              <w:rPr>
-                <w:noProof/>
-                <w:webHidden/>
-              </w:rPr>
-              <w:fldChar w:fldCharType="end"/>
-            </w:r>
-          </w:hyperlink>
-        </w:p>
-        <w:p>
-          <w:pPr>
-            <w:pStyle w:val="TOC2"/>
-            <w:tabs>
-              <w:tab w:val="right" w:leader="dot" w:pos="9016"/>
-            </w:tabs>
-            <w:rPr>
-              <w:rFonts w:asciiTheme="minorHAnsi" w:eastAsiaTheme="minorEastAsia" w:hAnsiTheme="minorHAnsi"/>
-              <w:noProof/>
-              <w:lang w:val="af-ZA" w:eastAsia="af-ZA"/>
-            </w:rPr>
-          </w:pPr>
-          <w:hyperlink w:anchor="_Toc53641503" w:history="1">
-            <w:r>
-              <w:rPr>
-                <w:rStyle w:val="Hyperlink"/>
-                <w:noProof/>
-              </w:rPr>
-              <w:t>Managing The Wines</w:t>
-            </w:r>
-            <w:r>
-              <w:rPr>
-                <w:noProof/>
-                <w:webHidden/>
-              </w:rPr>
-              <w:tab/>
-            </w:r>
-            <w:r>
-              <w:rPr>
-                <w:noProof/>
-                <w:webHidden/>
-              </w:rPr>
-              <w:fldChar w:fldCharType="begin"/>
-            </w:r>
-            <w:r>
-              <w:rPr>
-                <w:noProof/>
-                <w:webHidden/>
-              </w:rPr>
-              <w:instrText xml:space="preserve"> PAGEREF _Toc53641503 \h </w:instrText>
-            </w:r>
-            <w:r>
-              <w:rPr>
-                <w:noProof/>
-                <w:webHidden/>
-              </w:rPr>
-            </w:r>
-            <w:r>
-              <w:rPr>
-                <w:noProof/>
-                <w:webHidden/>
-              </w:rPr>
-              <w:fldChar w:fldCharType="separate"/>
-            </w:r>
-            <w:r>
-              <w:rPr>
-                <w:noProof/>
-                <w:webHidden/>
-              </w:rPr>
-              <w:t>6</w:t>
             </w:r>
             <w:r>
               <w:rPr>
@@ -2238,13 +2439,13 @@
               <w:lang w:val="af-ZA" w:eastAsia="af-ZA"/>
             </w:rPr>
           </w:pPr>
-          <w:hyperlink w:anchor="_Toc53641504" w:history="1">
+          <w:hyperlink w:anchor="_Toc53990890" w:history="1">
             <w:r>
               <w:rPr>
                 <w:rStyle w:val="Hyperlink"/>
                 <w:noProof/>
               </w:rPr>
-              <w:t>Adding A Wine</w:t>
+              <w:t>Adding A Grape</w:t>
             </w:r>
             <w:r>
               <w:rPr>
@@ -2265,7 +2466,7 @@
                 <w:noProof/>
                 <w:webHidden/>
               </w:rPr>
-              <w:instrText xml:space="preserve"> PAGEREF _Toc53641504 \h </w:instrText>
+              <w:instrText xml:space="preserve"> PAGEREF _Toc53990890 \h </w:instrText>
             </w:r>
             <w:r>
               <w:rPr>
@@ -2285,7 +2486,7 @@
                 <w:noProof/>
                 <w:webHidden/>
               </w:rPr>
-              <w:t>6</w:t>
+              <w:t>4</w:t>
             </w:r>
             <w:r>
               <w:rPr>
@@ -2308,13 +2509,13 @@
               <w:lang w:val="af-ZA" w:eastAsia="af-ZA"/>
             </w:rPr>
           </w:pPr>
-          <w:hyperlink w:anchor="_Toc53641505" w:history="1">
+          <w:hyperlink w:anchor="_Toc53990891" w:history="1">
             <w:r>
               <w:rPr>
                 <w:rStyle w:val="Hyperlink"/>
                 <w:noProof/>
               </w:rPr>
-              <w:t>Updating A Wine</w:t>
+              <w:t>Updating A Grape</w:t>
             </w:r>
             <w:r>
               <w:rPr>
@@ -2335,7 +2536,7 @@
                 <w:noProof/>
                 <w:webHidden/>
               </w:rPr>
-              <w:instrText xml:space="preserve"> PAGEREF _Toc53641505 \h </w:instrText>
+              <w:instrText xml:space="preserve"> PAGEREF _Toc53990891 \h </w:instrText>
             </w:r>
             <w:r>
               <w:rPr>
@@ -2355,7 +2556,7 @@
                 <w:noProof/>
                 <w:webHidden/>
               </w:rPr>
-              <w:t>6</w:t>
+              <w:t>4</w:t>
             </w:r>
             <w:r>
               <w:rPr>
@@ -2378,13 +2579,13 @@
               <w:lang w:val="af-ZA" w:eastAsia="af-ZA"/>
             </w:rPr>
           </w:pPr>
-          <w:hyperlink w:anchor="_Toc53641506" w:history="1">
+          <w:hyperlink w:anchor="_Toc53990892" w:history="1">
             <w:r>
               <w:rPr>
                 <w:rStyle w:val="Hyperlink"/>
                 <w:noProof/>
               </w:rPr>
-              <w:t>Removing A Wine</w:t>
+              <w:t>Removing A Grape</w:t>
             </w:r>
             <w:r>
               <w:rPr>
@@ -2405,7 +2606,7 @@
                 <w:noProof/>
                 <w:webHidden/>
               </w:rPr>
-              <w:instrText xml:space="preserve"> PAGEREF _Toc53641506 \h </w:instrText>
+              <w:instrText xml:space="preserve"> PAGEREF _Toc53990892 \h </w:instrText>
             </w:r>
             <w:r>
               <w:rPr>
@@ -2425,637 +2626,7 @@
                 <w:noProof/>
                 <w:webHidden/>
               </w:rPr>
-              <w:t>6</w:t>
-            </w:r>
-            <w:r>
-              <w:rPr>
-                <w:noProof/>
-                <w:webHidden/>
-              </w:rPr>
-              <w:fldChar w:fldCharType="end"/>
-            </w:r>
-          </w:hyperlink>
-        </w:p>
-        <w:p>
-          <w:pPr>
-            <w:pStyle w:val="TOC2"/>
-            <w:tabs>
-              <w:tab w:val="right" w:leader="dot" w:pos="9016"/>
-            </w:tabs>
-            <w:rPr>
-              <w:rFonts w:asciiTheme="minorHAnsi" w:eastAsiaTheme="minorEastAsia" w:hAnsiTheme="minorHAnsi"/>
-              <w:noProof/>
-              <w:lang w:val="af-ZA" w:eastAsia="af-ZA"/>
-            </w:rPr>
-          </w:pPr>
-          <w:hyperlink w:anchor="_Toc53641507" w:history="1">
-            <w:r>
-              <w:rPr>
-                <w:rStyle w:val="Hyperlink"/>
-                <w:noProof/>
-              </w:rPr>
-              <w:t>Managing The Grapes</w:t>
-            </w:r>
-            <w:r>
-              <w:rPr>
-                <w:noProof/>
-                <w:webHidden/>
-              </w:rPr>
-              <w:tab/>
-            </w:r>
-            <w:r>
-              <w:rPr>
-                <w:noProof/>
-                <w:webHidden/>
-              </w:rPr>
-              <w:fldChar w:fldCharType="begin"/>
-            </w:r>
-            <w:r>
-              <w:rPr>
-                <w:noProof/>
-                <w:webHidden/>
-              </w:rPr>
-              <w:instrText xml:space="preserve"> PAGEREF _Toc53641507 \h </w:instrText>
-            </w:r>
-            <w:r>
-              <w:rPr>
-                <w:noProof/>
-                <w:webHidden/>
-              </w:rPr>
-            </w:r>
-            <w:r>
-              <w:rPr>
-                <w:noProof/>
-                <w:webHidden/>
-              </w:rPr>
-              <w:fldChar w:fldCharType="separate"/>
-            </w:r>
-            <w:r>
-              <w:rPr>
-                <w:noProof/>
-                <w:webHidden/>
-              </w:rPr>
-              <w:t>6</w:t>
-            </w:r>
-            <w:r>
-              <w:rPr>
-                <w:noProof/>
-                <w:webHidden/>
-              </w:rPr>
-              <w:fldChar w:fldCharType="end"/>
-            </w:r>
-          </w:hyperlink>
-        </w:p>
-        <w:p>
-          <w:pPr>
-            <w:pStyle w:val="TOC3"/>
-            <w:tabs>
-              <w:tab w:val="right" w:leader="dot" w:pos="9016"/>
-            </w:tabs>
-            <w:rPr>
-              <w:rFonts w:asciiTheme="minorHAnsi" w:eastAsiaTheme="minorEastAsia" w:hAnsiTheme="minorHAnsi"/>
-              <w:noProof/>
-              <w:lang w:val="af-ZA" w:eastAsia="af-ZA"/>
-            </w:rPr>
-          </w:pPr>
-          <w:hyperlink w:anchor="_Toc53641508" w:history="1">
-            <w:r>
-              <w:rPr>
-                <w:rStyle w:val="Hyperlink"/>
-                <w:noProof/>
-              </w:rPr>
-              <w:t>Adding A Grape</w:t>
-            </w:r>
-            <w:r>
-              <w:rPr>
-                <w:noProof/>
-                <w:webHidden/>
-              </w:rPr>
-              <w:tab/>
-            </w:r>
-            <w:r>
-              <w:rPr>
-                <w:noProof/>
-                <w:webHidden/>
-              </w:rPr>
-              <w:fldChar w:fldCharType="begin"/>
-            </w:r>
-            <w:r>
-              <w:rPr>
-                <w:noProof/>
-                <w:webHidden/>
-              </w:rPr>
-              <w:instrText xml:space="preserve"> PAGEREF _Toc53641508 \h </w:instrText>
-            </w:r>
-            <w:r>
-              <w:rPr>
-                <w:noProof/>
-                <w:webHidden/>
-              </w:rPr>
-            </w:r>
-            <w:r>
-              <w:rPr>
-                <w:noProof/>
-                <w:webHidden/>
-              </w:rPr>
-              <w:fldChar w:fldCharType="separate"/>
-            </w:r>
-            <w:r>
-              <w:rPr>
-                <w:noProof/>
-                <w:webHidden/>
-              </w:rPr>
-              <w:t>7</w:t>
-            </w:r>
-            <w:r>
-              <w:rPr>
-                <w:noProof/>
-                <w:webHidden/>
-              </w:rPr>
-              <w:fldChar w:fldCharType="end"/>
-            </w:r>
-          </w:hyperlink>
-        </w:p>
-        <w:p>
-          <w:pPr>
-            <w:pStyle w:val="TOC3"/>
-            <w:tabs>
-              <w:tab w:val="right" w:leader="dot" w:pos="9016"/>
-            </w:tabs>
-            <w:rPr>
-              <w:rFonts w:asciiTheme="minorHAnsi" w:eastAsiaTheme="minorEastAsia" w:hAnsiTheme="minorHAnsi"/>
-              <w:noProof/>
-              <w:lang w:val="af-ZA" w:eastAsia="af-ZA"/>
-            </w:rPr>
-          </w:pPr>
-          <w:hyperlink w:anchor="_Toc53641509" w:history="1">
-            <w:r>
-              <w:rPr>
-                <w:rStyle w:val="Hyperlink"/>
-                <w:noProof/>
-              </w:rPr>
-              <w:t>Updating A Grape</w:t>
-            </w:r>
-            <w:r>
-              <w:rPr>
-                <w:noProof/>
-                <w:webHidden/>
-              </w:rPr>
-              <w:tab/>
-            </w:r>
-            <w:r>
-              <w:rPr>
-                <w:noProof/>
-                <w:webHidden/>
-              </w:rPr>
-              <w:fldChar w:fldCharType="begin"/>
-            </w:r>
-            <w:r>
-              <w:rPr>
-                <w:noProof/>
-                <w:webHidden/>
-              </w:rPr>
-              <w:instrText xml:space="preserve"> PAGEREF _Toc53641509 \h </w:instrText>
-            </w:r>
-            <w:r>
-              <w:rPr>
-                <w:noProof/>
-                <w:webHidden/>
-              </w:rPr>
-            </w:r>
-            <w:r>
-              <w:rPr>
-                <w:noProof/>
-                <w:webHidden/>
-              </w:rPr>
-              <w:fldChar w:fldCharType="separate"/>
-            </w:r>
-            <w:r>
-              <w:rPr>
-                <w:noProof/>
-                <w:webHidden/>
-              </w:rPr>
-              <w:t>7</w:t>
-            </w:r>
-            <w:r>
-              <w:rPr>
-                <w:noProof/>
-                <w:webHidden/>
-              </w:rPr>
-              <w:fldChar w:fldCharType="end"/>
-            </w:r>
-          </w:hyperlink>
-        </w:p>
-        <w:p>
-          <w:pPr>
-            <w:pStyle w:val="TOC3"/>
-            <w:tabs>
-              <w:tab w:val="right" w:leader="dot" w:pos="9016"/>
-            </w:tabs>
-            <w:rPr>
-              <w:rFonts w:asciiTheme="minorHAnsi" w:eastAsiaTheme="minorEastAsia" w:hAnsiTheme="minorHAnsi"/>
-              <w:noProof/>
-              <w:lang w:val="af-ZA" w:eastAsia="af-ZA"/>
-            </w:rPr>
-          </w:pPr>
-          <w:hyperlink w:anchor="_Toc53641510" w:history="1">
-            <w:r>
-              <w:rPr>
-                <w:rStyle w:val="Hyperlink"/>
-                <w:noProof/>
-              </w:rPr>
-              <w:t>Removing A Grape</w:t>
-            </w:r>
-            <w:r>
-              <w:rPr>
-                <w:noProof/>
-                <w:webHidden/>
-              </w:rPr>
-              <w:tab/>
-            </w:r>
-            <w:r>
-              <w:rPr>
-                <w:noProof/>
-                <w:webHidden/>
-              </w:rPr>
-              <w:fldChar w:fldCharType="begin"/>
-            </w:r>
-            <w:r>
-              <w:rPr>
-                <w:noProof/>
-                <w:webHidden/>
-              </w:rPr>
-              <w:instrText xml:space="preserve"> PAGEREF _Toc53641510 \h </w:instrText>
-            </w:r>
-            <w:r>
-              <w:rPr>
-                <w:noProof/>
-                <w:webHidden/>
-              </w:rPr>
-            </w:r>
-            <w:r>
-              <w:rPr>
-                <w:noProof/>
-                <w:webHidden/>
-              </w:rPr>
-              <w:fldChar w:fldCharType="separate"/>
-            </w:r>
-            <w:r>
-              <w:rPr>
-                <w:noProof/>
-                <w:webHidden/>
-              </w:rPr>
-              <w:t>7</w:t>
-            </w:r>
-            <w:r>
-              <w:rPr>
-                <w:noProof/>
-                <w:webHidden/>
-              </w:rPr>
-              <w:fldChar w:fldCharType="end"/>
-            </w:r>
-          </w:hyperlink>
-        </w:p>
-        <w:p>
-          <w:pPr>
-            <w:pStyle w:val="TOC2"/>
-            <w:tabs>
-              <w:tab w:val="right" w:leader="dot" w:pos="9016"/>
-            </w:tabs>
-            <w:rPr>
-              <w:rFonts w:asciiTheme="minorHAnsi" w:eastAsiaTheme="minorEastAsia" w:hAnsiTheme="minorHAnsi"/>
-              <w:noProof/>
-              <w:lang w:val="af-ZA" w:eastAsia="af-ZA"/>
-            </w:rPr>
-          </w:pPr>
-          <w:hyperlink w:anchor="_Toc53641511" w:history="1">
-            <w:r>
-              <w:rPr>
-                <w:rStyle w:val="Hyperlink"/>
-                <w:noProof/>
-              </w:rPr>
-              <w:t>Managing The Harvests</w:t>
-            </w:r>
-            <w:r>
-              <w:rPr>
-                <w:noProof/>
-                <w:webHidden/>
-              </w:rPr>
-              <w:tab/>
-            </w:r>
-            <w:r>
-              <w:rPr>
-                <w:noProof/>
-                <w:webHidden/>
-              </w:rPr>
-              <w:fldChar w:fldCharType="begin"/>
-            </w:r>
-            <w:r>
-              <w:rPr>
-                <w:noProof/>
-                <w:webHidden/>
-              </w:rPr>
-              <w:instrText xml:space="preserve"> PAGEREF _Toc53641511 \h </w:instrText>
-            </w:r>
-            <w:r>
-              <w:rPr>
-                <w:noProof/>
-                <w:webHidden/>
-              </w:rPr>
-            </w:r>
-            <w:r>
-              <w:rPr>
-                <w:noProof/>
-                <w:webHidden/>
-              </w:rPr>
-              <w:fldChar w:fldCharType="separate"/>
-            </w:r>
-            <w:r>
-              <w:rPr>
-                <w:noProof/>
-                <w:webHidden/>
-              </w:rPr>
-              <w:t>7</w:t>
-            </w:r>
-            <w:r>
-              <w:rPr>
-                <w:noProof/>
-                <w:webHidden/>
-              </w:rPr>
-              <w:fldChar w:fldCharType="end"/>
-            </w:r>
-          </w:hyperlink>
-        </w:p>
-        <w:p>
-          <w:pPr>
-            <w:pStyle w:val="TOC2"/>
-            <w:tabs>
-              <w:tab w:val="right" w:leader="dot" w:pos="9016"/>
-            </w:tabs>
-            <w:rPr>
-              <w:rFonts w:asciiTheme="minorHAnsi" w:eastAsiaTheme="minorEastAsia" w:hAnsiTheme="minorHAnsi"/>
-              <w:noProof/>
-              <w:lang w:val="af-ZA" w:eastAsia="af-ZA"/>
-            </w:rPr>
-          </w:pPr>
-          <w:hyperlink w:anchor="_Toc53641512" w:history="1">
-            <w:r>
-              <w:rPr>
-                <w:rStyle w:val="Hyperlink"/>
-                <w:noProof/>
-              </w:rPr>
-              <w:t>Managing The Wine Production</w:t>
-            </w:r>
-            <w:r>
-              <w:rPr>
-                <w:noProof/>
-                <w:webHidden/>
-              </w:rPr>
-              <w:tab/>
-            </w:r>
-            <w:r>
-              <w:rPr>
-                <w:noProof/>
-                <w:webHidden/>
-              </w:rPr>
-              <w:fldChar w:fldCharType="begin"/>
-            </w:r>
-            <w:r>
-              <w:rPr>
-                <w:noProof/>
-                <w:webHidden/>
-              </w:rPr>
-              <w:instrText xml:space="preserve"> PAGEREF _Toc53641512 \h </w:instrText>
-            </w:r>
-            <w:r>
-              <w:rPr>
-                <w:noProof/>
-                <w:webHidden/>
-              </w:rPr>
-            </w:r>
-            <w:r>
-              <w:rPr>
-                <w:noProof/>
-                <w:webHidden/>
-              </w:rPr>
-              <w:fldChar w:fldCharType="separate"/>
-            </w:r>
-            <w:r>
-              <w:rPr>
-                <w:noProof/>
-                <w:webHidden/>
-              </w:rPr>
-              <w:t>7</w:t>
-            </w:r>
-            <w:r>
-              <w:rPr>
-                <w:noProof/>
-                <w:webHidden/>
-              </w:rPr>
-              <w:fldChar w:fldCharType="end"/>
-            </w:r>
-          </w:hyperlink>
-        </w:p>
-        <w:p>
-          <w:pPr>
-            <w:pStyle w:val="TOC2"/>
-            <w:tabs>
-              <w:tab w:val="right" w:leader="dot" w:pos="9016"/>
-            </w:tabs>
-            <w:rPr>
-              <w:rFonts w:asciiTheme="minorHAnsi" w:eastAsiaTheme="minorEastAsia" w:hAnsiTheme="minorHAnsi"/>
-              <w:noProof/>
-              <w:lang w:val="af-ZA" w:eastAsia="af-ZA"/>
-            </w:rPr>
-          </w:pPr>
-          <w:hyperlink w:anchor="_Toc53641513" w:history="1">
-            <w:r>
-              <w:rPr>
-                <w:rStyle w:val="Hyperlink"/>
-                <w:noProof/>
-              </w:rPr>
-              <w:t>Managing Stock</w:t>
-            </w:r>
-            <w:r>
-              <w:rPr>
-                <w:noProof/>
-                <w:webHidden/>
-              </w:rPr>
-              <w:tab/>
-            </w:r>
-            <w:r>
-              <w:rPr>
-                <w:noProof/>
-                <w:webHidden/>
-              </w:rPr>
-              <w:fldChar w:fldCharType="begin"/>
-            </w:r>
-            <w:r>
-              <w:rPr>
-                <w:noProof/>
-                <w:webHidden/>
-              </w:rPr>
-              <w:instrText xml:space="preserve"> PAGEREF _Toc53641513 \h </w:instrText>
-            </w:r>
-            <w:r>
-              <w:rPr>
-                <w:noProof/>
-                <w:webHidden/>
-              </w:rPr>
-            </w:r>
-            <w:r>
-              <w:rPr>
-                <w:noProof/>
-                <w:webHidden/>
-              </w:rPr>
-              <w:fldChar w:fldCharType="separate"/>
-            </w:r>
-            <w:r>
-              <w:rPr>
-                <w:noProof/>
-                <w:webHidden/>
-              </w:rPr>
-              <w:t>7</w:t>
-            </w:r>
-            <w:r>
-              <w:rPr>
-                <w:noProof/>
-                <w:webHidden/>
-              </w:rPr>
-              <w:fldChar w:fldCharType="end"/>
-            </w:r>
-          </w:hyperlink>
-        </w:p>
-        <w:p>
-          <w:pPr>
-            <w:pStyle w:val="TOC2"/>
-            <w:tabs>
-              <w:tab w:val="right" w:leader="dot" w:pos="9016"/>
-            </w:tabs>
-            <w:rPr>
-              <w:rFonts w:asciiTheme="minorHAnsi" w:eastAsiaTheme="minorEastAsia" w:hAnsiTheme="minorHAnsi"/>
-              <w:noProof/>
-              <w:lang w:val="af-ZA" w:eastAsia="af-ZA"/>
-            </w:rPr>
-          </w:pPr>
-          <w:hyperlink w:anchor="_Toc53641514" w:history="1">
-            <w:r>
-              <w:rPr>
-                <w:rStyle w:val="Hyperlink"/>
-                <w:noProof/>
-              </w:rPr>
-              <w:t>Managing Orders</w:t>
-            </w:r>
-            <w:r>
-              <w:rPr>
-                <w:noProof/>
-                <w:webHidden/>
-              </w:rPr>
-              <w:tab/>
-            </w:r>
-            <w:r>
-              <w:rPr>
-                <w:noProof/>
-                <w:webHidden/>
-              </w:rPr>
-              <w:fldChar w:fldCharType="begin"/>
-            </w:r>
-            <w:r>
-              <w:rPr>
-                <w:noProof/>
-                <w:webHidden/>
-              </w:rPr>
-              <w:instrText xml:space="preserve"> PAGEREF _Toc53641514 \h </w:instrText>
-            </w:r>
-            <w:r>
-              <w:rPr>
-                <w:noProof/>
-                <w:webHidden/>
-              </w:rPr>
-            </w:r>
-            <w:r>
-              <w:rPr>
-                <w:noProof/>
-                <w:webHidden/>
-              </w:rPr>
-              <w:fldChar w:fldCharType="separate"/>
-            </w:r>
-            <w:r>
-              <w:rPr>
-                <w:noProof/>
-                <w:webHidden/>
-              </w:rPr>
-              <w:t>7</w:t>
-            </w:r>
-            <w:r>
-              <w:rPr>
-                <w:noProof/>
-                <w:webHidden/>
-              </w:rPr>
-              <w:fldChar w:fldCharType="end"/>
-            </w:r>
-          </w:hyperlink>
-        </w:p>
-        <w:p>
-          <w:pPr>
-            <w:pStyle w:val="TOC2"/>
-            <w:tabs>
-              <w:tab w:val="right" w:leader="dot" w:pos="9016"/>
-            </w:tabs>
-            <w:rPr>
-              <w:rFonts w:asciiTheme="minorHAnsi" w:eastAsiaTheme="minorEastAsia" w:hAnsiTheme="minorHAnsi"/>
-              <w:noProof/>
-              <w:lang w:val="af-ZA" w:eastAsia="af-ZA"/>
-            </w:rPr>
-          </w:pPr>
-          <w:hyperlink w:anchor="_Toc53641515" w:history="1">
-            <w:r>
-              <w:rPr>
-                <w:rStyle w:val="Hyperlink"/>
-                <w:noProof/>
-              </w:rPr>
-              <w:t>Managing Sales</w:t>
-            </w:r>
-            <w:r>
-              <w:rPr>
-                <w:noProof/>
-                <w:webHidden/>
-              </w:rPr>
-              <w:tab/>
-            </w:r>
-            <w:r>
-              <w:rPr>
-                <w:noProof/>
-                <w:webHidden/>
-              </w:rPr>
-              <w:fldChar w:fldCharType="begin"/>
-            </w:r>
-            <w:r>
-              <w:rPr>
-                <w:noProof/>
-                <w:webHidden/>
-              </w:rPr>
-              <w:instrText xml:space="preserve"> PAGEREF _Toc53641515 \h </w:instrText>
-            </w:r>
-            <w:r>
-              <w:rPr>
-                <w:noProof/>
-                <w:webHidden/>
-              </w:rPr>
-            </w:r>
-            <w:r>
-              <w:rPr>
-                <w:noProof/>
-                <w:webHidden/>
-              </w:rPr>
-              <w:fldChar w:fldCharType="separate"/>
-            </w:r>
-            <w:r>
-              <w:rPr>
-                <w:noProof/>
-                <w:webHidden/>
-              </w:rPr>
-              <w:t>7</w:t>
+              <w:t>4</w:t>
             </w:r>
             <w:r>
               <w:rPr>
@@ -3087,107 +2658,95 @@
       <w:pPr>
         <w:pStyle w:val="Heading1"/>
       </w:pPr>
-      <w:bookmarkStart w:id="1" w:name="_Toc53641488"/>
+      <w:bookmarkStart w:id="2" w:name="_Toc53990872"/>
       <w:r>
         <w:lastRenderedPageBreak/>
         <w:t>Introduction</w:t>
-      </w:r>
-      <w:bookmarkEnd w:id="1"/>
-    </w:p>
-    <w:p>
-      <w:r>
-        <w:t>This user manual contains all instructions and descriptions on how to use the File-Wines System efficiently.</w:t>
-      </w:r>
-    </w:p>
-    <w:p>
-      <w:r>
-        <w:t>There is a section for use by clients, use by employees as well as use by administrators.</w:t>
-      </w:r>
-      <w:r>
-        <w:t xml:space="preserve"> Including how to create an account</w:t>
-      </w:r>
-      <w:r>
-        <w:t xml:space="preserve">, </w:t>
-      </w:r>
-      <w:r>
-        <w:t>how to login</w:t>
-      </w:r>
-      <w:r>
-        <w:t>, maintain the data in the database, manage orders and placing orders, etc.</w:t>
-      </w:r>
-    </w:p>
-    <w:p>
-      <w:r>
-        <w:t>Although this manual contains help on the use of the system by clients, the manual is not intended for use by clients, but rather for use by employees and administrators.</w:t>
-      </w:r>
-    </w:p>
-    <w:p>
-      <w:pPr>
-        <w:pStyle w:val="Heading1"/>
-      </w:pPr>
-      <w:r>
-        <w:br w:type="page"/>
-      </w:r>
-      <w:bookmarkStart w:id="2" w:name="_Toc53641489"/>
-      <w:r>
-        <w:lastRenderedPageBreak/>
-        <w:t>Starting Out With The System</w:t>
       </w:r>
       <w:bookmarkEnd w:id="2"/>
     </w:p>
     <w:p>
-      <w:pPr>
-        <w:pStyle w:val="Heading2"/>
-      </w:pPr>
-      <w:bookmarkStart w:id="3" w:name="_Toc53641490"/>
-      <w:r>
-        <w:t>Layout</w:t>
+      <w:r>
+        <w:t>This user manual contains all instructions and descriptions on how to use the File-Wines System efficiently.</w:t>
+      </w:r>
+    </w:p>
+    <w:p>
+      <w:r>
+        <w:t>There is a section for use by clients, use by employees as well as use by administrators.</w:t>
+      </w:r>
+      <w:r>
+        <w:t xml:space="preserve"> Including how to create an account</w:t>
+      </w:r>
+      <w:r>
+        <w:t xml:space="preserve">, </w:t>
+      </w:r>
+      <w:r>
+        <w:t>how to login</w:t>
+      </w:r>
+      <w:r>
+        <w:t>, maintain the data in the database, manage orders and placing orders, etc.</w:t>
+      </w:r>
+    </w:p>
+    <w:p>
+      <w:r>
+        <w:t>Although this manual contains help on the use of the system by clients, the manual is not intended for use by clients, but rather for use by employees and administrators.</w:t>
+      </w:r>
+    </w:p>
+    <w:p>
+      <w:pPr>
+        <w:pStyle w:val="Heading1"/>
+      </w:pPr>
+      <w:bookmarkStart w:id="3" w:name="_Toc53990873"/>
+      <w:r>
+        <w:t xml:space="preserve">Starting Out </w:t>
+      </w:r>
+      <w:proofErr w:type="gramStart"/>
+      <w:r>
+        <w:t>With</w:t>
+      </w:r>
+      <w:proofErr w:type="gramEnd"/>
+      <w:r>
+        <w:t xml:space="preserve"> The System</w:t>
       </w:r>
       <w:bookmarkEnd w:id="3"/>
     </w:p>
     <w:p>
+      <w:pPr>
+        <w:pStyle w:val="Heading2"/>
+      </w:pPr>
+      <w:bookmarkStart w:id="4" w:name="_Toc53990874"/>
+      <w:r>
+        <w:t>Layout</w:t>
+      </w:r>
+      <w:bookmarkEnd w:id="4"/>
+    </w:p>
+    <w:p>
       <w:r>
         <w:t>The layout of the website is effective, yet simple</w:t>
       </w:r>
       <w:r>
         <w:t xml:space="preserve">. On the left side of the website you can find the menu with the controls used to navigate the website. </w:t>
       </w:r>
-      <w:commentRangeStart w:id="4"/>
+      <w:commentRangeStart w:id="5"/>
       <w:r>
         <w:t>These controls include the Home, Login, Register Business as well as the Stock buttons.</w:t>
       </w:r>
       <w:r>
         <w:t xml:space="preserve"> </w:t>
       </w:r>
-      <w:commentRangeEnd w:id="4"/>
+      <w:commentRangeEnd w:id="5"/>
       <w:r>
         <w:rPr>
           <w:rStyle w:val="CommentReference"/>
         </w:rPr>
-        <w:commentReference w:id="4"/>
+        <w:commentReference w:id="5"/>
       </w:r>
     </w:p>
     <w:p>
       <w:pPr>
-        <w:pStyle w:val="Heading2"/>
-      </w:pPr>
-      <w:bookmarkStart w:id="5" w:name="_Toc53641491"/>
-      <w:r>
-        <w:t>&lt;New Title&gt;</w:t>
-      </w:r>
-      <w:bookmarkEnd w:id="5"/>
-    </w:p>
-    <w:p>
-      <w:r>
-        <w:br w:type="page"/>
-      </w:r>
-    </w:p>
-    <w:p/>
-    <w:p>
-      <w:pPr>
         <w:pStyle w:val="Heading1"/>
       </w:pPr>
-      <w:bookmarkStart w:id="6" w:name="_Toc53641492"/>
+      <w:bookmarkStart w:id="6" w:name="_Toc53990875"/>
       <w:r>
         <w:t>Clients</w:t>
       </w:r>
@@ -3203,9 +2762,17 @@
       <w:pPr>
         <w:pStyle w:val="Heading2"/>
       </w:pPr>
-      <w:bookmarkStart w:id="7" w:name="_Toc53641493"/>
-      <w:r>
-        <w:t>Login As A Client/Business</w:t>
+      <w:bookmarkStart w:id="7" w:name="_Toc53990876"/>
+      <w:r>
+        <w:t xml:space="preserve">Login </w:t>
+      </w:r>
+      <w:proofErr w:type="gramStart"/>
+      <w:r>
+        <w:t>As</w:t>
+      </w:r>
+      <w:proofErr w:type="gramEnd"/>
+      <w:r>
+        <w:t xml:space="preserve"> A Client/Business</w:t>
       </w:r>
       <w:bookmarkEnd w:id="7"/>
     </w:p>
@@ -3221,7 +2788,7 @@
       <w:pPr>
         <w:pStyle w:val="Heading2"/>
       </w:pPr>
-      <w:bookmarkStart w:id="8" w:name="_Toc53641494"/>
+      <w:bookmarkStart w:id="8" w:name="_Toc53990877"/>
       <w:r>
         <w:t>Register</w:t>
       </w:r>
@@ -3280,7 +2847,15 @@
         </w:numPr>
       </w:pPr>
       <w:r>
-        <w:t>Fill out all of the fields and make sure all of the information that you provided is accurate as Fine-Wines will not be taking responsibility for faulty information nor data.</w:t>
+        <w:t xml:space="preserve">Fill out </w:t>
+      </w:r>
+      <w:proofErr w:type="gramStart"/>
+      <w:r>
+        <w:t>all of</w:t>
+      </w:r>
+      <w:proofErr w:type="gramEnd"/>
+      <w:r>
+        <w:t xml:space="preserve"> the fields and make sure all of the information that you provided is accurate as Fine-Wines will not be taking responsibility for faulty information nor data.</w:t>
       </w:r>
     </w:p>
     <w:p>
@@ -3311,30 +2886,67 @@
       <w:pPr>
         <w:pStyle w:val="Heading2"/>
       </w:pPr>
-      <w:bookmarkStart w:id="9" w:name="_Toc53641497"/>
-      <w:r>
-        <w:t>P</w:t>
-      </w:r>
-      <w:bookmarkStart w:id="10" w:name="_GoBack"/>
-      <w:bookmarkEnd w:id="10"/>
-      <w:r>
-        <w:t>lacing Orders</w:t>
+      <w:bookmarkStart w:id="9" w:name="_Toc53990878"/>
+      <w:r>
+        <w:t>Deleting/Unregistering A Client/Business</w:t>
       </w:r>
       <w:bookmarkEnd w:id="9"/>
     </w:p>
     <w:p>
-      <w:r>
-        <w:br w:type="page"/>
+      <w:proofErr w:type="gramStart"/>
+      <w:r>
+        <w:t>Unfortunately</w:t>
+      </w:r>
+      <w:proofErr w:type="gramEnd"/>
+      <w:r>
+        <w:t xml:space="preserve"> due to company policies, the deletion of a currently registered business in the Fine-Wines system is prohibited.</w:t>
       </w:r>
     </w:p>
     <w:p>
       <w:pPr>
+        <w:pStyle w:val="Heading2"/>
+      </w:pPr>
+      <w:bookmarkStart w:id="10" w:name="_Toc53990879"/>
+      <w:r>
+        <w:lastRenderedPageBreak/>
+        <w:t>P</w:t>
+      </w:r>
+      <w:r>
+        <w:t>lacing Orders</w:t>
+      </w:r>
+      <w:bookmarkEnd w:id="10"/>
+    </w:p>
+    <w:p>
+      <w:r>
+        <w:t>Orders can easily be placed. Simply login with the business information that you have registered previously (if you have not registered a business on the Fine Wines system, simply refer to “Register a client/business”</w:t>
+      </w:r>
+      <w:r>
+        <w:t>)</w:t>
+      </w:r>
+    </w:p>
+    <w:p>
+      <w:r>
+        <w:t>Navigate to the order placement page and specify the product that you are interested in.</w:t>
+      </w:r>
+      <w:r>
+        <w:t xml:space="preserve"> Also make sure that all details are provided correctly and when ready, proceed to check out to commence the purchase.</w:t>
+      </w:r>
+    </w:p>
+    <w:p>
+      <w:pPr>
         <w:pStyle w:val="Heading1"/>
       </w:pPr>
-      <w:bookmarkStart w:id="11" w:name="_Toc53641498"/>
-      <w:r>
-        <w:lastRenderedPageBreak/>
-        <w:t>Employees And Administrators</w:t>
+      <w:bookmarkStart w:id="11" w:name="_Toc53990880"/>
+      <w:r>
+        <w:t xml:space="preserve">Employees </w:t>
+      </w:r>
+      <w:proofErr w:type="gramStart"/>
+      <w:r>
+        <w:t>And</w:t>
+      </w:r>
+      <w:proofErr w:type="gramEnd"/>
+      <w:r>
+        <w:t xml:space="preserve"> Administrators</w:t>
       </w:r>
       <w:bookmarkEnd w:id="11"/>
     </w:p>
@@ -3342,9 +2954,17 @@
       <w:pPr>
         <w:pStyle w:val="Heading2"/>
       </w:pPr>
-      <w:bookmarkStart w:id="12" w:name="_Toc53641499"/>
-      <w:r>
-        <w:t>Logging In As An Employee</w:t>
+      <w:bookmarkStart w:id="12" w:name="_Toc53990881"/>
+      <w:r>
+        <w:t xml:space="preserve">Logging </w:t>
+      </w:r>
+      <w:proofErr w:type="gramStart"/>
+      <w:r>
+        <w:t>In</w:t>
+      </w:r>
+      <w:proofErr w:type="gramEnd"/>
+      <w:r>
+        <w:t xml:space="preserve"> As An Employee</w:t>
       </w:r>
       <w:bookmarkEnd w:id="12"/>
     </w:p>
@@ -3353,25 +2973,27 @@
       <w:pPr>
         <w:pStyle w:val="Heading2"/>
       </w:pPr>
-      <w:bookmarkStart w:id="13" w:name="_Toc53641500"/>
-      <w:r>
-        <w:t>Logging In As An Administrator</w:t>
+      <w:bookmarkStart w:id="13" w:name="_Toc53990882"/>
+      <w:r>
+        <w:t xml:space="preserve">Logging </w:t>
+      </w:r>
+      <w:proofErr w:type="gramStart"/>
+      <w:r>
+        <w:t>In</w:t>
+      </w:r>
+      <w:proofErr w:type="gramEnd"/>
+      <w:r>
+        <w:t xml:space="preserve"> As An Administrator</w:t>
       </w:r>
       <w:bookmarkEnd w:id="13"/>
     </w:p>
     <w:p/>
     <w:p>
-      <w:r>
-        <w:br w:type="page"/>
-      </w:r>
-    </w:p>
-    <w:p>
       <w:pPr>
         <w:pStyle w:val="Heading1"/>
       </w:pPr>
-      <w:bookmarkStart w:id="14" w:name="_Toc53641501"/>
-      <w:r>
-        <w:lastRenderedPageBreak/>
+      <w:bookmarkStart w:id="14" w:name="_Toc53990883"/>
+      <w:r>
         <w:t>Database Management</w:t>
       </w:r>
       <w:bookmarkEnd w:id="14"/>
@@ -3380,7 +3002,7 @@
       <w:pPr>
         <w:pStyle w:val="Heading2"/>
       </w:pPr>
-      <w:bookmarkStart w:id="15" w:name="_Toc53641502"/>
+      <w:bookmarkStart w:id="15" w:name="_Toc53990884"/>
       <w:r>
         <w:t>Requirements</w:t>
       </w:r>
@@ -3391,16 +3013,19 @@
       <w:pPr>
         <w:pStyle w:val="Heading2"/>
       </w:pPr>
-      <w:bookmarkStart w:id="16" w:name="_Toc53641503"/>
-      <w:r>
-        <w:t>Managing The Wines</w:t>
+      <w:bookmarkStart w:id="16" w:name="_Toc53990885"/>
+      <w:r>
+        <w:t xml:space="preserve">Managing </w:t>
+      </w:r>
+      <w:proofErr w:type="gramStart"/>
+      <w:r>
+        <w:t>The</w:t>
+      </w:r>
+      <w:proofErr w:type="gramEnd"/>
+      <w:r>
+        <w:t xml:space="preserve"> Wines</w:t>
       </w:r>
       <w:bookmarkEnd w:id="16"/>
-    </w:p>
-    <w:p>
-      <w:r>
-        <w:t>&lt;how to get to Wine.aspx&gt;</w:t>
-      </w:r>
     </w:p>
     <w:p>
       <w:r>
@@ -3483,7 +3108,7 @@
       <w:pPr>
         <w:pStyle w:val="Heading3"/>
       </w:pPr>
-      <w:bookmarkStart w:id="17" w:name="_Toc53641504"/>
+      <w:bookmarkStart w:id="17" w:name="_Toc53990886"/>
       <w:r>
         <w:t xml:space="preserve">Adding </w:t>
       </w:r>
@@ -3494,7 +3119,23 @@
     </w:p>
     <w:p>
       <w:r>
-        <w:t>After selecting the Insert option you will be shown the fields required to add a new wine. You will need to fill out all of the fields required to add the new wine. You will need to provide a name for the wine, a wine type, description and you will need to specify the grape used to create the wine.</w:t>
+        <w:t xml:space="preserve">After selecting the Insert </w:t>
+      </w:r>
+      <w:proofErr w:type="gramStart"/>
+      <w:r>
+        <w:t>option</w:t>
+      </w:r>
+      <w:proofErr w:type="gramEnd"/>
+      <w:r>
+        <w:t xml:space="preserve"> you will be shown the fields required to add a new wine. You will need to fill out </w:t>
+      </w:r>
+      <w:proofErr w:type="gramStart"/>
+      <w:r>
+        <w:t>all of</w:t>
+      </w:r>
+      <w:proofErr w:type="gramEnd"/>
+      <w:r>
+        <w:t xml:space="preserve"> the fields required to add the new wine. You will need to provide a name for the wine, a wine type, description and you will need to specify the grape used to create the wine.</w:t>
       </w:r>
     </w:p>
     <w:p>
@@ -3506,15 +3147,32 @@
       <w:pPr>
         <w:pStyle w:val="Heading3"/>
       </w:pPr>
-      <w:bookmarkStart w:id="18" w:name="_Toc53641505"/>
-      <w:r>
+      <w:bookmarkStart w:id="18" w:name="_Toc53990887"/>
+      <w:r>
+        <w:lastRenderedPageBreak/>
         <w:t>Updating A Wine</w:t>
       </w:r>
       <w:bookmarkEnd w:id="18"/>
     </w:p>
     <w:p>
       <w:r>
-        <w:t>After selecting the Update option you will be shown the fields required to update an existing wine. You will need to insert the updated information into the fields and you will need to specify the wine that you want to update.</w:t>
+        <w:t xml:space="preserve">After selecting the Update </w:t>
+      </w:r>
+      <w:proofErr w:type="gramStart"/>
+      <w:r>
+        <w:t>option</w:t>
+      </w:r>
+      <w:proofErr w:type="gramEnd"/>
+      <w:r>
+        <w:t xml:space="preserve"> you will be shown the fields required to update an existing wine. You will need to insert the updated information into the </w:t>
+      </w:r>
+      <w:proofErr w:type="gramStart"/>
+      <w:r>
+        <w:t>fields</w:t>
+      </w:r>
+      <w:proofErr w:type="gramEnd"/>
+      <w:r>
+        <w:t xml:space="preserve"> and you will need to specify the wine that you want to update.</w:t>
       </w:r>
     </w:p>
     <w:p>
@@ -3529,7 +3187,7 @@
       <w:pPr>
         <w:pStyle w:val="Heading3"/>
       </w:pPr>
-      <w:bookmarkStart w:id="19" w:name="_Toc53641506"/>
+      <w:bookmarkStart w:id="19" w:name="_Toc53990888"/>
       <w:r>
         <w:t>Removing A Wine</w:t>
       </w:r>
@@ -3544,16 +3202,19 @@
       <w:pPr>
         <w:pStyle w:val="Heading2"/>
       </w:pPr>
-      <w:bookmarkStart w:id="20" w:name="_Toc53641507"/>
-      <w:r>
-        <w:t>Managing The Grapes</w:t>
+      <w:bookmarkStart w:id="20" w:name="_Toc53990889"/>
+      <w:r>
+        <w:t xml:space="preserve">Managing </w:t>
+      </w:r>
+      <w:proofErr w:type="gramStart"/>
+      <w:r>
+        <w:t>The</w:t>
+      </w:r>
+      <w:proofErr w:type="gramEnd"/>
+      <w:r>
+        <w:t xml:space="preserve"> Grapes</w:t>
       </w:r>
       <w:bookmarkEnd w:id="20"/>
-    </w:p>
-    <w:p>
-      <w:r>
-        <w:t>&lt;how to get to Grape.aspx&gt;</w:t>
-      </w:r>
     </w:p>
     <w:p>
       <w:r>
@@ -3618,7 +3279,6 @@
         </w:numPr>
       </w:pPr>
       <w:r>
-        <w:lastRenderedPageBreak/>
         <w:t>Delete</w:t>
       </w:r>
       <w:r>
@@ -3637,7 +3297,7 @@
       <w:pPr>
         <w:pStyle w:val="Heading3"/>
       </w:pPr>
-      <w:bookmarkStart w:id="21" w:name="_Toc53641508"/>
+      <w:bookmarkStart w:id="21" w:name="_Toc53990890"/>
       <w:r>
         <w:t xml:space="preserve">Adding A </w:t>
       </w:r>
@@ -3651,14 +3311,22 @@
         <w:t>After choosing the Insert option you will be shown the controls and fields used to insert a new grape into the database.</w:t>
       </w:r>
       <w:r>
-        <w:t xml:space="preserve"> You will need to fill in all of the fields and afterwards you can click the Insert button below the fields to insert the new grape into the database.</w:t>
+        <w:t xml:space="preserve"> You will need to fill in </w:t>
+      </w:r>
+      <w:proofErr w:type="gramStart"/>
+      <w:r>
+        <w:t>all of</w:t>
+      </w:r>
+      <w:proofErr w:type="gramEnd"/>
+      <w:r>
+        <w:t xml:space="preserve"> the fields and afterwards you can click the Insert button below the fields to insert the new grape into the database.</w:t>
       </w:r>
     </w:p>
     <w:p>
       <w:pPr>
         <w:pStyle w:val="Heading3"/>
       </w:pPr>
-      <w:bookmarkStart w:id="22" w:name="_Toc53641509"/>
+      <w:bookmarkStart w:id="22" w:name="_Toc53990891"/>
       <w:r>
         <w:t xml:space="preserve">Updating A </w:t>
       </w:r>
@@ -3669,7 +3337,15 @@
     </w:p>
     <w:p>
       <w:r>
-        <w:t>When selecting the Update option you will be shown the fields and controls required to update an existing grape in the database.</w:t>
+        <w:t xml:space="preserve">When selecting the Update </w:t>
+      </w:r>
+      <w:proofErr w:type="gramStart"/>
+      <w:r>
+        <w:t>option</w:t>
+      </w:r>
+      <w:proofErr w:type="gramEnd"/>
+      <w:r>
+        <w:t xml:space="preserve"> you will be shown the fields and controls required to update an existing grape in the database.</w:t>
       </w:r>
       <w:r>
         <w:t xml:space="preserve"> Fill in </w:t>
@@ -3691,7 +3367,7 @@
       <w:pPr>
         <w:pStyle w:val="Heading3"/>
       </w:pPr>
-      <w:bookmarkStart w:id="23" w:name="_Toc53641510"/>
+      <w:bookmarkStart w:id="23" w:name="_Toc53990892"/>
       <w:r>
         <w:t xml:space="preserve">Removing A </w:t>
       </w:r>
@@ -3708,95 +3384,6 @@
         <w:t xml:space="preserve"> After specifying the grape, you can click the Delete button and the grape will be deleted from the database.</w:t>
       </w:r>
     </w:p>
-    <w:p>
-      <w:pPr>
-        <w:pStyle w:val="Heading2"/>
-      </w:pPr>
-      <w:bookmarkStart w:id="24" w:name="_Toc53641511"/>
-      <w:r>
-        <w:t>Managing The Harvests</w:t>
-      </w:r>
-      <w:bookmarkEnd w:id="24"/>
-    </w:p>
-    <w:p>
-      <w:r>
-        <w:t>&lt;navigate to the page&gt;</w:t>
-      </w:r>
-    </w:p>
-    <w:p/>
-    <w:p>
-      <w:pPr>
-        <w:pStyle w:val="Heading2"/>
-      </w:pPr>
-      <w:bookmarkStart w:id="25" w:name="_Toc53641512"/>
-      <w:r>
-        <w:t>Managing</w:t>
-      </w:r>
-      <w:r>
-        <w:t xml:space="preserve"> The Wine Production</w:t>
-      </w:r>
-      <w:bookmarkEnd w:id="25"/>
-    </w:p>
-    <w:p>
-      <w:r>
-        <w:t>&lt;navigate to the page&gt;</w:t>
-      </w:r>
-    </w:p>
-    <w:p/>
-    <w:p>
-      <w:pPr>
-        <w:pStyle w:val="Heading2"/>
-      </w:pPr>
-      <w:bookmarkStart w:id="26" w:name="_Toc53641513"/>
-      <w:r>
-        <w:t>Managing Stock</w:t>
-      </w:r>
-      <w:bookmarkEnd w:id="26"/>
-    </w:p>
-    <w:p>
-      <w:r>
-        <w:t>&lt;navigate to the page&gt;</w:t>
-      </w:r>
-    </w:p>
-    <w:p/>
-    <w:p>
-      <w:pPr>
-        <w:pStyle w:val="Heading2"/>
-      </w:pPr>
-      <w:bookmarkStart w:id="27" w:name="_Toc53641514"/>
-      <w:r>
-        <w:t>Managing Orders</w:t>
-      </w:r>
-      <w:bookmarkEnd w:id="27"/>
-    </w:p>
-    <w:p>
-      <w:r>
-        <w:t>&lt;navigate to the page&gt;</w:t>
-      </w:r>
-    </w:p>
-    <w:p/>
-    <w:p>
-      <w:pPr>
-        <w:pStyle w:val="Heading2"/>
-      </w:pPr>
-      <w:bookmarkStart w:id="28" w:name="_Toc53641515"/>
-      <w:r>
-        <w:t>Managing Sales</w:t>
-      </w:r>
-      <w:bookmarkEnd w:id="28"/>
-    </w:p>
-    <w:p>
-      <w:r>
-        <w:t>&lt;navigate to the page&gt;</w:t>
-      </w:r>
-    </w:p>
-    <w:p/>
-    <w:p>
-      <w:r>
-        <w:br w:type="page"/>
-      </w:r>
-    </w:p>
-    <w:p/>
     <w:sectPr>
       <w:headerReference w:type="default" r:id="rId13"/>
       <w:pgSz w:w="11906" w:h="16838"/>
@@ -3812,7 +3399,7 @@
 
 <file path=word/comments.xml><?xml version="1.0" encoding="utf-8"?>
 <w:comments xmlns:wpc="http://schemas.microsoft.com/office/word/2010/wordprocessingCanvas" xmlns:cx="http://schemas.microsoft.com/office/drawing/2014/chartex" xmlns:cx1="http://schemas.microsoft.com/office/drawing/2015/9/8/chartex" xmlns:cx2="http://schemas.microsoft.com/office/drawing/2015/10/21/chartex" xmlns:cx3="http://schemas.microsoft.com/office/drawing/2016/5/9/chartex" xmlns:cx4="http://schemas.microsoft.com/office/drawing/2016/5/10/chartex" xmlns:cx5="http://schemas.microsoft.com/office/drawing/2016/5/11/chartex" xmlns:cx6="http://schemas.microsoft.com/office/drawing/2016/5/12/chartex" xmlns:cx7="http://schemas.microsoft.com/office/drawing/2016/5/13/chartex" xmlns:cx8="http://schemas.microsoft.com/office/drawing/2016/5/14/chartex" xmlns:mc="http://schemas.openxmlformats.org/markup-compatibility/2006" xmlns:aink="http://schemas.microsoft.com/office/drawing/2016/ink" xmlns:am3d="http://schemas.microsoft.com/office/drawing/2017/model3d" xmlns:o="urn:schemas-microsoft-com:office:office" xmlns:r="http://schemas.openxmlformats.org/officeDocument/2006/relationships" xmlns:m="http://schemas.openxmlformats.org/officeDocument/2006/math" xmlns:v="urn:schemas-microsoft-com:vml" xmlns:wp14="http://schemas.microsoft.com/office/word/2010/wordprocessingDrawing" xmlns:wp="http://schemas.openxmlformats.org/drawingml/2006/wordprocessingDrawing" xmlns:w10="urn:schemas-microsoft-com:office:word" xmlns:w="http://schemas.openxmlformats.org/wordprocessingml/2006/main" xmlns:w14="http://schemas.microsoft.com/office/word/2010/wordml" xmlns:w15="http://schemas.microsoft.com/office/word/2012/wordml" xmlns:w16cid="http://schemas.microsoft.com/office/word/2016/wordml/cid" xmlns:w16se="http://schemas.microsoft.com/office/word/2015/wordml/symex" xmlns:wpg="http://schemas.microsoft.com/office/word/2010/wordprocessingGroup" xmlns:wpi="http://schemas.microsoft.com/office/word/2010/wordprocessingInk" xmlns:wne="http://schemas.microsoft.com/office/word/2006/wordml" xmlns:wps="http://schemas.microsoft.com/office/word/2010/wordprocessingShape" mc:Ignorable="w14 w15 w16se w16cid wp14">
-  <w:comment w:id="4" w:author="Andries Benade" w:date="2020-10-13T12:21:00Z" w:initials="AB">
+  <w:comment w:id="5" w:author="Andries Benade" w:date="2020-10-13T12:21:00Z" w:initials="AB">
     <w:p>
       <w:pPr>
         <w:pStyle w:val="CommentText"/>
@@ -5287,6 +4874,7 @@
     <w:rsidRoot w:val="003737B0"/>
     <w:rsid w:val="003737B0"/>
     <w:rsid w:val="0044366A"/>
+    <w:rsid w:val="009032A9"/>
     <w:rsid w:val="00943321"/>
     <w:rsid w:val="00AC60D8"/>
   </w:rsids>
@@ -6055,7 +5643,7 @@
 </file>
 
 <file path=customXml/itemProps1.xml><?xml version="1.0" encoding="utf-8"?>
-<ds:datastoreItem xmlns:ds="http://schemas.openxmlformats.org/officeDocument/2006/customXml" ds:itemID="{7ED4D465-CE56-46AA-9471-2AC009101EEB}">
+<ds:datastoreItem xmlns:ds="http://schemas.openxmlformats.org/officeDocument/2006/customXml" ds:itemID="{579304B8-AC3D-42E6-8164-9FC72968F586}">
   <ds:schemaRefs>
     <ds:schemaRef ds:uri="http://schemas.openxmlformats.org/officeDocument/2006/bibliography"/>
   </ds:schemaRefs>

</xml_diff>

<commit_message>
Finished the user manuals (yet to be revised)
</commit_message>
<xml_diff>
--- a/User Manual/User Manual Long.docx
+++ b/User Manual/User Manual Long.docx
@@ -733,13 +733,31 @@
                               <w:lang w:val="fr-FR"/>
                             </w:rPr>
                           </w:pPr>
+                          <w:proofErr w:type="spellStart"/>
                           <w:r>
                             <w:rPr>
                               <w:color w:val="AEAAAA" w:themeColor="background2" w:themeShade="BF"/>
                               <w:lang w:val="fr-FR"/>
                             </w:rPr>
-                            <w:t>Chloe MacMahon</w:t>
+                            <w:t>Chloe</w:t>
                           </w:r>
+                          <w:proofErr w:type="spellEnd"/>
+                          <w:r>
+                            <w:rPr>
+                              <w:color w:val="AEAAAA" w:themeColor="background2" w:themeShade="BF"/>
+                              <w:lang w:val="fr-FR"/>
+                            </w:rPr>
+                            <w:t xml:space="preserve"> </w:t>
+                          </w:r>
+                          <w:proofErr w:type="spellStart"/>
+                          <w:r>
+                            <w:rPr>
+                              <w:color w:val="AEAAAA" w:themeColor="background2" w:themeShade="BF"/>
+                              <w:lang w:val="fr-FR"/>
+                            </w:rPr>
+                            <w:t>MacMahon</w:t>
+                          </w:r>
+                          <w:proofErr w:type="spellEnd"/>
                           <w:r>
                             <w:rPr>
                               <w:rStyle w:val="apple-tab-span"/>
@@ -797,8 +815,17 @@
                               <w:color w:val="AEAAAA" w:themeColor="background2" w:themeShade="BF"/>
                               <w:lang w:val="fr-FR"/>
                             </w:rPr>
-                            <w:t>Liza-Marie Steyn</w:t>
+                            <w:t xml:space="preserve">Liza-Marie </w:t>
                           </w:r>
+                          <w:proofErr w:type="spellStart"/>
+                          <w:r>
+                            <w:rPr>
+                              <w:color w:val="AEAAAA" w:themeColor="background2" w:themeShade="BF"/>
+                              <w:lang w:val="fr-FR"/>
+                            </w:rPr>
+                            <w:t>Steyn</w:t>
+                          </w:r>
+                          <w:proofErr w:type="spellEnd"/>
                           <w:r>
                             <w:rPr>
                               <w:rStyle w:val="apple-tab-span"/>
@@ -850,11 +877,19 @@
                               <w:szCs w:val="18"/>
                             </w:rPr>
                           </w:pPr>
+                          <w:proofErr w:type="spellStart"/>
                           <w:r>
                             <w:rPr>
                               <w:color w:val="AEAAAA" w:themeColor="background2" w:themeShade="BF"/>
                             </w:rPr>
-                            <w:t>Nici van der Linde</w:t>
+                            <w:t>Nici</w:t>
+                          </w:r>
+                          <w:proofErr w:type="spellEnd"/>
+                          <w:r>
+                            <w:rPr>
+                              <w:color w:val="AEAAAA" w:themeColor="background2" w:themeShade="BF"/>
+                            </w:rPr>
+                            <w:t xml:space="preserve"> van der Linde</w:t>
                           </w:r>
                           <w:r>
                             <w:rPr>
@@ -907,8 +942,16 @@
                             <w:rPr>
                               <w:color w:val="AEAAAA" w:themeColor="background2" w:themeShade="BF"/>
                             </w:rPr>
-                            <w:t>Andries Benadè</w:t>
+                            <w:t xml:space="preserve">Andries </w:t>
                           </w:r>
+                          <w:proofErr w:type="spellStart"/>
+                          <w:r>
+                            <w:rPr>
+                              <w:color w:val="AEAAAA" w:themeColor="background2" w:themeShade="BF"/>
+                            </w:rPr>
+                            <w:t>Benadè</w:t>
+                          </w:r>
+                          <w:proofErr w:type="spellEnd"/>
                           <w:r>
                             <w:rPr>
                               <w:rStyle w:val="apple-tab-span"/>
@@ -965,11 +1008,26 @@
                               <w:color w:val="AEAAAA" w:themeColor="background2" w:themeShade="BF"/>
                             </w:rPr>
                           </w:pPr>
+                          <w:proofErr w:type="spellStart"/>
                           <w:r>
                             <w:rPr>
                               <w:color w:val="AEAAAA" w:themeColor="background2" w:themeShade="BF"/>
                             </w:rPr>
-                            <w:t xml:space="preserve">Zandri Stoltz  </w:t>
+                            <w:t>Zandri</w:t>
+                          </w:r>
+                          <w:proofErr w:type="spellEnd"/>
+                          <w:r>
+                            <w:rPr>
+                              <w:color w:val="AEAAAA" w:themeColor="background2" w:themeShade="BF"/>
+                            </w:rPr>
+                            <w:t xml:space="preserve"> </w:t>
+                          </w:r>
+                          <w:proofErr w:type="gramStart"/>
+                          <w:r>
+                            <w:rPr>
+                              <w:color w:val="AEAAAA" w:themeColor="background2" w:themeShade="BF"/>
+                            </w:rPr>
+                            <w:t xml:space="preserve">Stoltz  </w:t>
                           </w:r>
                           <w:r>
                             <w:rPr>
@@ -981,6 +1039,7 @@
                             </w:rPr>
                             <w:tab/>
                           </w:r>
+                          <w:proofErr w:type="gramEnd"/>
                           <w:r>
                             <w:rPr>
                               <w:rStyle w:val="apple-tab-span"/>
@@ -1054,7 +1113,7 @@
         </w:p>
       </w:sdtContent>
     </w:sdt>
-    <w:bookmarkStart w:id="0" w:name="_Toc53990871" w:displacedByCustomXml="next"/>
+    <w:bookmarkStart w:id="0" w:name="_Toc54026599" w:displacedByCustomXml="next"/>
     <w:sdt>
       <w:sdtPr>
         <w:rPr>
@@ -1084,9 +1143,7 @@
           <w:r>
             <w:t>Contents</w:t>
           </w:r>
-          <w:bookmarkStart w:id="1" w:name="_GoBack"/>
           <w:bookmarkEnd w:id="0"/>
-          <w:bookmarkEnd w:id="1"/>
         </w:p>
         <w:p>
           <w:pPr>
@@ -1109,7 +1166,7 @@
           <w:r>
             <w:fldChar w:fldCharType="separate"/>
           </w:r>
-          <w:hyperlink w:anchor="_Toc53990871" w:history="1">
+          <w:hyperlink w:anchor="_Toc54026599" w:history="1">
             <w:r>
               <w:rPr>
                 <w:rStyle w:val="Hyperlink"/>
@@ -1136,7 +1193,7 @@
                 <w:noProof/>
                 <w:webHidden/>
               </w:rPr>
-              <w:instrText xml:space="preserve"> PAGEREF _Toc53990871 \h </w:instrText>
+              <w:instrText xml:space="preserve"> PAGEREF _Toc54026599 \h </w:instrText>
             </w:r>
             <w:r>
               <w:rPr>
@@ -1179,7 +1236,7 @@
               <w:lang w:val="af-ZA" w:eastAsia="af-ZA"/>
             </w:rPr>
           </w:pPr>
-          <w:hyperlink w:anchor="_Toc53990872" w:history="1">
+          <w:hyperlink w:anchor="_Toc54026600" w:history="1">
             <w:r>
               <w:rPr>
                 <w:rStyle w:val="Hyperlink"/>
@@ -1206,7 +1263,7 @@
                 <w:noProof/>
                 <w:webHidden/>
               </w:rPr>
-              <w:instrText xml:space="preserve"> PAGEREF _Toc53990872 \h </w:instrText>
+              <w:instrText xml:space="preserve"> PAGEREF _Toc54026600 \h </w:instrText>
             </w:r>
             <w:r>
               <w:rPr>
@@ -1249,7 +1306,7 @@
               <w:lang w:val="af-ZA" w:eastAsia="af-ZA"/>
             </w:rPr>
           </w:pPr>
-          <w:hyperlink w:anchor="_Toc53990873" w:history="1">
+          <w:hyperlink w:anchor="_Toc54026601" w:history="1">
             <w:r>
               <w:rPr>
                 <w:rStyle w:val="Hyperlink"/>
@@ -1276,7 +1333,7 @@
                 <w:noProof/>
                 <w:webHidden/>
               </w:rPr>
-              <w:instrText xml:space="preserve"> PAGEREF _Toc53990873 \h </w:instrText>
+              <w:instrText xml:space="preserve"> PAGEREF _Toc54026601 \h </w:instrText>
             </w:r>
             <w:r>
               <w:rPr>
@@ -1319,7 +1376,7 @@
               <w:lang w:val="af-ZA" w:eastAsia="af-ZA"/>
             </w:rPr>
           </w:pPr>
-          <w:hyperlink w:anchor="_Toc53990874" w:history="1">
+          <w:hyperlink w:anchor="_Toc54026602" w:history="1">
             <w:r>
               <w:rPr>
                 <w:rStyle w:val="Hyperlink"/>
@@ -1346,7 +1403,7 @@
                 <w:noProof/>
                 <w:webHidden/>
               </w:rPr>
-              <w:instrText xml:space="preserve"> PAGEREF _Toc53990874 \h </w:instrText>
+              <w:instrText xml:space="preserve"> PAGEREF _Toc54026602 \h </w:instrText>
             </w:r>
             <w:r>
               <w:rPr>
@@ -1389,7 +1446,7 @@
               <w:lang w:val="af-ZA" w:eastAsia="af-ZA"/>
             </w:rPr>
           </w:pPr>
-          <w:hyperlink w:anchor="_Toc53990875" w:history="1">
+          <w:hyperlink w:anchor="_Toc54026603" w:history="1">
             <w:r>
               <w:rPr>
                 <w:rStyle w:val="Hyperlink"/>
@@ -1416,7 +1473,7 @@
                 <w:noProof/>
                 <w:webHidden/>
               </w:rPr>
-              <w:instrText xml:space="preserve"> PAGEREF _Toc53990875 \h </w:instrText>
+              <w:instrText xml:space="preserve"> PAGEREF _Toc54026603 \h </w:instrText>
             </w:r>
             <w:r>
               <w:rPr>
@@ -1459,7 +1516,7 @@
               <w:lang w:val="af-ZA" w:eastAsia="af-ZA"/>
             </w:rPr>
           </w:pPr>
-          <w:hyperlink w:anchor="_Toc53990876" w:history="1">
+          <w:hyperlink w:anchor="_Toc54026604" w:history="1">
             <w:r>
               <w:rPr>
                 <w:rStyle w:val="Hyperlink"/>
@@ -1486,7 +1543,7 @@
                 <w:noProof/>
                 <w:webHidden/>
               </w:rPr>
-              <w:instrText xml:space="preserve"> PAGEREF _Toc53990876 \h </w:instrText>
+              <w:instrText xml:space="preserve"> PAGEREF _Toc54026604 \h </w:instrText>
             </w:r>
             <w:r>
               <w:rPr>
@@ -1529,7 +1586,7 @@
               <w:lang w:val="af-ZA" w:eastAsia="af-ZA"/>
             </w:rPr>
           </w:pPr>
-          <w:hyperlink w:anchor="_Toc53990877" w:history="1">
+          <w:hyperlink w:anchor="_Toc54026605" w:history="1">
             <w:r>
               <w:rPr>
                 <w:rStyle w:val="Hyperlink"/>
@@ -1556,7 +1613,7 @@
                 <w:noProof/>
                 <w:webHidden/>
               </w:rPr>
-              <w:instrText xml:space="preserve"> PAGEREF _Toc53990877 \h </w:instrText>
+              <w:instrText xml:space="preserve"> PAGEREF _Toc54026605 \h </w:instrText>
             </w:r>
             <w:r>
               <w:rPr>
@@ -1599,7 +1656,7 @@
               <w:lang w:val="af-ZA" w:eastAsia="af-ZA"/>
             </w:rPr>
           </w:pPr>
-          <w:hyperlink w:anchor="_Toc53990878" w:history="1">
+          <w:hyperlink w:anchor="_Toc54026606" w:history="1">
             <w:r>
               <w:rPr>
                 <w:rStyle w:val="Hyperlink"/>
@@ -1626,7 +1683,7 @@
                 <w:noProof/>
                 <w:webHidden/>
               </w:rPr>
-              <w:instrText xml:space="preserve"> PAGEREF _Toc53990878 \h </w:instrText>
+              <w:instrText xml:space="preserve"> PAGEREF _Toc54026606 \h </w:instrText>
             </w:r>
             <w:r>
               <w:rPr>
@@ -1669,7 +1726,7 @@
               <w:lang w:val="af-ZA" w:eastAsia="af-ZA"/>
             </w:rPr>
           </w:pPr>
-          <w:hyperlink w:anchor="_Toc53990879" w:history="1">
+          <w:hyperlink w:anchor="_Toc54026607" w:history="1">
             <w:r>
               <w:rPr>
                 <w:rStyle w:val="Hyperlink"/>
@@ -1696,7 +1753,7 @@
                 <w:noProof/>
                 <w:webHidden/>
               </w:rPr>
-              <w:instrText xml:space="preserve"> PAGEREF _Toc53990879 \h </w:instrText>
+              <w:instrText xml:space="preserve"> PAGEREF _Toc54026607 \h </w:instrText>
             </w:r>
             <w:r>
               <w:rPr>
@@ -1739,7 +1796,7 @@
               <w:lang w:val="af-ZA" w:eastAsia="af-ZA"/>
             </w:rPr>
           </w:pPr>
-          <w:hyperlink w:anchor="_Toc53990880" w:history="1">
+          <w:hyperlink w:anchor="_Toc54026608" w:history="1">
             <w:r>
               <w:rPr>
                 <w:rStyle w:val="Hyperlink"/>
@@ -1766,7 +1823,7 @@
                 <w:noProof/>
                 <w:webHidden/>
               </w:rPr>
-              <w:instrText xml:space="preserve"> PAGEREF _Toc53990880 \h </w:instrText>
+              <w:instrText xml:space="preserve"> PAGEREF _Toc54026608 \h </w:instrText>
             </w:r>
             <w:r>
               <w:rPr>
@@ -1809,7 +1866,7 @@
               <w:lang w:val="af-ZA" w:eastAsia="af-ZA"/>
             </w:rPr>
           </w:pPr>
-          <w:hyperlink w:anchor="_Toc53990881" w:history="1">
+          <w:hyperlink w:anchor="_Toc54026609" w:history="1">
             <w:r>
               <w:rPr>
                 <w:rStyle w:val="Hyperlink"/>
@@ -1836,7 +1893,7 @@
                 <w:noProof/>
                 <w:webHidden/>
               </w:rPr>
-              <w:instrText xml:space="preserve"> PAGEREF _Toc53990881 \h </w:instrText>
+              <w:instrText xml:space="preserve"> PAGEREF _Toc54026609 \h </w:instrText>
             </w:r>
             <w:r>
               <w:rPr>
@@ -1879,7 +1936,7 @@
               <w:lang w:val="af-ZA" w:eastAsia="af-ZA"/>
             </w:rPr>
           </w:pPr>
-          <w:hyperlink w:anchor="_Toc53990882" w:history="1">
+          <w:hyperlink w:anchor="_Toc54026610" w:history="1">
             <w:r>
               <w:rPr>
                 <w:rStyle w:val="Hyperlink"/>
@@ -1906,7 +1963,7 @@
                 <w:noProof/>
                 <w:webHidden/>
               </w:rPr>
-              <w:instrText xml:space="preserve"> PAGEREF _Toc53990882 \h </w:instrText>
+              <w:instrText xml:space="preserve"> PAGEREF _Toc54026610 \h </w:instrText>
             </w:r>
             <w:r>
               <w:rPr>
@@ -1949,7 +2006,7 @@
               <w:lang w:val="af-ZA" w:eastAsia="af-ZA"/>
             </w:rPr>
           </w:pPr>
-          <w:hyperlink w:anchor="_Toc53990883" w:history="1">
+          <w:hyperlink w:anchor="_Toc54026611" w:history="1">
             <w:r>
               <w:rPr>
                 <w:rStyle w:val="Hyperlink"/>
@@ -1976,7 +2033,7 @@
                 <w:noProof/>
                 <w:webHidden/>
               </w:rPr>
-              <w:instrText xml:space="preserve"> PAGEREF _Toc53990883 \h </w:instrText>
+              <w:instrText xml:space="preserve"> PAGEREF _Toc54026611 \h </w:instrText>
             </w:r>
             <w:r>
               <w:rPr>
@@ -2019,7 +2076,7 @@
               <w:lang w:val="af-ZA" w:eastAsia="af-ZA"/>
             </w:rPr>
           </w:pPr>
-          <w:hyperlink w:anchor="_Toc53990884" w:history="1">
+          <w:hyperlink w:anchor="_Toc54026612" w:history="1">
             <w:r>
               <w:rPr>
                 <w:rStyle w:val="Hyperlink"/>
@@ -2046,7 +2103,7 @@
                 <w:noProof/>
                 <w:webHidden/>
               </w:rPr>
-              <w:instrText xml:space="preserve"> PAGEREF _Toc53990884 \h </w:instrText>
+              <w:instrText xml:space="preserve"> PAGEREF _Toc54026612 \h </w:instrText>
             </w:r>
             <w:r>
               <w:rPr>
@@ -2089,7 +2146,7 @@
               <w:lang w:val="af-ZA" w:eastAsia="af-ZA"/>
             </w:rPr>
           </w:pPr>
-          <w:hyperlink w:anchor="_Toc53990885" w:history="1">
+          <w:hyperlink w:anchor="_Toc54026613" w:history="1">
             <w:r>
               <w:rPr>
                 <w:rStyle w:val="Hyperlink"/>
@@ -2116,7 +2173,7 @@
                 <w:noProof/>
                 <w:webHidden/>
               </w:rPr>
-              <w:instrText xml:space="preserve"> PAGEREF _Toc53990885 \h </w:instrText>
+              <w:instrText xml:space="preserve"> PAGEREF _Toc54026613 \h </w:instrText>
             </w:r>
             <w:r>
               <w:rPr>
@@ -2159,7 +2216,7 @@
               <w:lang w:val="af-ZA" w:eastAsia="af-ZA"/>
             </w:rPr>
           </w:pPr>
-          <w:hyperlink w:anchor="_Toc53990886" w:history="1">
+          <w:hyperlink w:anchor="_Toc54026614" w:history="1">
             <w:r>
               <w:rPr>
                 <w:rStyle w:val="Hyperlink"/>
@@ -2186,7 +2243,7 @@
                 <w:noProof/>
                 <w:webHidden/>
               </w:rPr>
-              <w:instrText xml:space="preserve"> PAGEREF _Toc53990886 \h </w:instrText>
+              <w:instrText xml:space="preserve"> PAGEREF _Toc54026614 \h </w:instrText>
             </w:r>
             <w:r>
               <w:rPr>
@@ -2229,7 +2286,7 @@
               <w:lang w:val="af-ZA" w:eastAsia="af-ZA"/>
             </w:rPr>
           </w:pPr>
-          <w:hyperlink w:anchor="_Toc53990887" w:history="1">
+          <w:hyperlink w:anchor="_Toc54026615" w:history="1">
             <w:r>
               <w:rPr>
                 <w:rStyle w:val="Hyperlink"/>
@@ -2256,7 +2313,7 @@
                 <w:noProof/>
                 <w:webHidden/>
               </w:rPr>
-              <w:instrText xml:space="preserve"> PAGEREF _Toc53990887 \h </w:instrText>
+              <w:instrText xml:space="preserve"> PAGEREF _Toc54026615 \h </w:instrText>
             </w:r>
             <w:r>
               <w:rPr>
@@ -2299,7 +2356,7 @@
               <w:lang w:val="af-ZA" w:eastAsia="af-ZA"/>
             </w:rPr>
           </w:pPr>
-          <w:hyperlink w:anchor="_Toc53990888" w:history="1">
+          <w:hyperlink w:anchor="_Toc54026616" w:history="1">
             <w:r>
               <w:rPr>
                 <w:rStyle w:val="Hyperlink"/>
@@ -2326,7 +2383,7 @@
                 <w:noProof/>
                 <w:webHidden/>
               </w:rPr>
-              <w:instrText xml:space="preserve"> PAGEREF _Toc53990888 \h </w:instrText>
+              <w:instrText xml:space="preserve"> PAGEREF _Toc54026616 \h </w:instrText>
             </w:r>
             <w:r>
               <w:rPr>
@@ -2369,7 +2426,7 @@
               <w:lang w:val="af-ZA" w:eastAsia="af-ZA"/>
             </w:rPr>
           </w:pPr>
-          <w:hyperlink w:anchor="_Toc53990889" w:history="1">
+          <w:hyperlink w:anchor="_Toc54026617" w:history="1">
             <w:r>
               <w:rPr>
                 <w:rStyle w:val="Hyperlink"/>
@@ -2396,7 +2453,7 @@
                 <w:noProof/>
                 <w:webHidden/>
               </w:rPr>
-              <w:instrText xml:space="preserve"> PAGEREF _Toc53990889 \h </w:instrText>
+              <w:instrText xml:space="preserve"> PAGEREF _Toc54026617 \h </w:instrText>
             </w:r>
             <w:r>
               <w:rPr>
@@ -2439,7 +2496,7 @@
               <w:lang w:val="af-ZA" w:eastAsia="af-ZA"/>
             </w:rPr>
           </w:pPr>
-          <w:hyperlink w:anchor="_Toc53990890" w:history="1">
+          <w:hyperlink w:anchor="_Toc54026618" w:history="1">
             <w:r>
               <w:rPr>
                 <w:rStyle w:val="Hyperlink"/>
@@ -2466,7 +2523,7 @@
                 <w:noProof/>
                 <w:webHidden/>
               </w:rPr>
-              <w:instrText xml:space="preserve"> PAGEREF _Toc53990890 \h </w:instrText>
+              <w:instrText xml:space="preserve"> PAGEREF _Toc54026618 \h </w:instrText>
             </w:r>
             <w:r>
               <w:rPr>
@@ -2509,7 +2566,7 @@
               <w:lang w:val="af-ZA" w:eastAsia="af-ZA"/>
             </w:rPr>
           </w:pPr>
-          <w:hyperlink w:anchor="_Toc53990891" w:history="1">
+          <w:hyperlink w:anchor="_Toc54026619" w:history="1">
             <w:r>
               <w:rPr>
                 <w:rStyle w:val="Hyperlink"/>
@@ -2536,7 +2593,7 @@
                 <w:noProof/>
                 <w:webHidden/>
               </w:rPr>
-              <w:instrText xml:space="preserve"> PAGEREF _Toc53990891 \h </w:instrText>
+              <w:instrText xml:space="preserve"> PAGEREF _Toc54026619 \h </w:instrText>
             </w:r>
             <w:r>
               <w:rPr>
@@ -2579,7 +2636,7 @@
               <w:lang w:val="af-ZA" w:eastAsia="af-ZA"/>
             </w:rPr>
           </w:pPr>
-          <w:hyperlink w:anchor="_Toc53990892" w:history="1">
+          <w:hyperlink w:anchor="_Toc54026620" w:history="1">
             <w:r>
               <w:rPr>
                 <w:rStyle w:val="Hyperlink"/>
@@ -2606,7 +2663,77 @@
                 <w:noProof/>
                 <w:webHidden/>
               </w:rPr>
-              <w:instrText xml:space="preserve"> PAGEREF _Toc53990892 \h </w:instrText>
+              <w:instrText xml:space="preserve"> PAGEREF _Toc54026620 \h </w:instrText>
+            </w:r>
+            <w:r>
+              <w:rPr>
+                <w:noProof/>
+                <w:webHidden/>
+              </w:rPr>
+            </w:r>
+            <w:r>
+              <w:rPr>
+                <w:noProof/>
+                <w:webHidden/>
+              </w:rPr>
+              <w:fldChar w:fldCharType="separate"/>
+            </w:r>
+            <w:r>
+              <w:rPr>
+                <w:noProof/>
+                <w:webHidden/>
+              </w:rPr>
+              <w:t>4</w:t>
+            </w:r>
+            <w:r>
+              <w:rPr>
+                <w:noProof/>
+                <w:webHidden/>
+              </w:rPr>
+              <w:fldChar w:fldCharType="end"/>
+            </w:r>
+          </w:hyperlink>
+        </w:p>
+        <w:p>
+          <w:pPr>
+            <w:pStyle w:val="TOC2"/>
+            <w:tabs>
+              <w:tab w:val="right" w:leader="dot" w:pos="9016"/>
+            </w:tabs>
+            <w:rPr>
+              <w:rFonts w:asciiTheme="minorHAnsi" w:eastAsiaTheme="minorEastAsia" w:hAnsiTheme="minorHAnsi"/>
+              <w:noProof/>
+              <w:lang w:val="af-ZA" w:eastAsia="af-ZA"/>
+            </w:rPr>
+          </w:pPr>
+          <w:hyperlink w:anchor="_Toc54026621" w:history="1">
+            <w:r>
+              <w:rPr>
+                <w:rStyle w:val="Hyperlink"/>
+                <w:noProof/>
+              </w:rPr>
+              <w:t>Stock Management</w:t>
+            </w:r>
+            <w:r>
+              <w:rPr>
+                <w:noProof/>
+                <w:webHidden/>
+              </w:rPr>
+              <w:tab/>
+            </w:r>
+            <w:r>
+              <w:rPr>
+                <w:noProof/>
+                <w:webHidden/>
+              </w:rPr>
+              <w:fldChar w:fldCharType="begin"/>
+            </w:r>
+            <w:r>
+              <w:rPr>
+                <w:noProof/>
+                <w:webHidden/>
+              </w:rPr>
+              <w:instrText xml:space="preserve"> PAGEREF _Toc54026621 \h </w:instrText>
             </w:r>
             <w:r>
               <w:rPr>
@@ -2653,12 +2780,14 @@
       <w:r>
         <w:br w:type="page"/>
       </w:r>
+      <w:bookmarkStart w:id="1" w:name="_GoBack"/>
+      <w:bookmarkEnd w:id="1"/>
     </w:p>
     <w:p>
       <w:pPr>
         <w:pStyle w:val="Heading1"/>
       </w:pPr>
-      <w:bookmarkStart w:id="2" w:name="_Toc53990872"/>
+      <w:bookmarkStart w:id="2" w:name="_Toc54026600"/>
       <w:r>
         <w:lastRenderedPageBreak/>
         <w:t>Introduction</w:t>
@@ -2696,7 +2825,7 @@
       <w:pPr>
         <w:pStyle w:val="Heading1"/>
       </w:pPr>
-      <w:bookmarkStart w:id="3" w:name="_Toc53990873"/>
+      <w:bookmarkStart w:id="3" w:name="_Toc54026601"/>
       <w:r>
         <w:t xml:space="preserve">Starting Out </w:t>
       </w:r>
@@ -2714,7 +2843,7 @@
       <w:pPr>
         <w:pStyle w:val="Heading2"/>
       </w:pPr>
-      <w:bookmarkStart w:id="4" w:name="_Toc53990874"/>
+      <w:bookmarkStart w:id="4" w:name="_Toc54026602"/>
       <w:r>
         <w:t>Layout</w:t>
       </w:r>
@@ -2746,7 +2875,7 @@
       <w:pPr>
         <w:pStyle w:val="Heading1"/>
       </w:pPr>
-      <w:bookmarkStart w:id="6" w:name="_Toc53990875"/>
+      <w:bookmarkStart w:id="6" w:name="_Toc54026603"/>
       <w:r>
         <w:t>Clients</w:t>
       </w:r>
@@ -2762,7 +2891,7 @@
       <w:pPr>
         <w:pStyle w:val="Heading2"/>
       </w:pPr>
-      <w:bookmarkStart w:id="7" w:name="_Toc53990876"/>
+      <w:bookmarkStart w:id="7" w:name="_Toc54026604"/>
       <w:r>
         <w:t xml:space="preserve">Login </w:t>
       </w:r>
@@ -2788,7 +2917,7 @@
       <w:pPr>
         <w:pStyle w:val="Heading2"/>
       </w:pPr>
-      <w:bookmarkStart w:id="8" w:name="_Toc53990877"/>
+      <w:bookmarkStart w:id="8" w:name="_Toc54026605"/>
       <w:r>
         <w:t>Register</w:t>
       </w:r>
@@ -2886,7 +3015,7 @@
       <w:pPr>
         <w:pStyle w:val="Heading2"/>
       </w:pPr>
-      <w:bookmarkStart w:id="9" w:name="_Toc53990878"/>
+      <w:bookmarkStart w:id="9" w:name="_Toc54026606"/>
       <w:r>
         <w:t>Deleting/Unregistering A Client/Business</w:t>
       </w:r>
@@ -2906,7 +3035,7 @@
       <w:pPr>
         <w:pStyle w:val="Heading2"/>
       </w:pPr>
-      <w:bookmarkStart w:id="10" w:name="_Toc53990879"/>
+      <w:bookmarkStart w:id="10" w:name="_Toc54026607"/>
       <w:r>
         <w:lastRenderedPageBreak/>
         <w:t>P</w:t>
@@ -2936,7 +3065,7 @@
       <w:pPr>
         <w:pStyle w:val="Heading1"/>
       </w:pPr>
-      <w:bookmarkStart w:id="11" w:name="_Toc53990880"/>
+      <w:bookmarkStart w:id="11" w:name="_Toc54026608"/>
       <w:r>
         <w:t xml:space="preserve">Employees </w:t>
       </w:r>
@@ -2954,7 +3083,7 @@
       <w:pPr>
         <w:pStyle w:val="Heading2"/>
       </w:pPr>
-      <w:bookmarkStart w:id="12" w:name="_Toc53990881"/>
+      <w:bookmarkStart w:id="12" w:name="_Toc54026609"/>
       <w:r>
         <w:t xml:space="preserve">Logging </w:t>
       </w:r>
@@ -2967,13 +3096,20 @@
         <w:t xml:space="preserve"> As An Employee</w:t>
       </w:r>
       <w:bookmarkEnd w:id="12"/>
-    </w:p>
-    <w:p/>
+      <w:r>
+        <w:t xml:space="preserve"> </w:t>
+      </w:r>
+    </w:p>
+    <w:p>
+      <w:r>
+        <w:t>Using the details of a registered employee will allow you to login as an employee.</w:t>
+      </w:r>
+    </w:p>
     <w:p>
       <w:pPr>
         <w:pStyle w:val="Heading2"/>
       </w:pPr>
-      <w:bookmarkStart w:id="13" w:name="_Toc53990882"/>
+      <w:bookmarkStart w:id="13" w:name="_Toc54026610"/>
       <w:r>
         <w:t xml:space="preserve">Logging </w:t>
       </w:r>
@@ -2986,13 +3122,32 @@
         <w:t xml:space="preserve"> As An Administrator</w:t>
       </w:r>
       <w:bookmarkEnd w:id="13"/>
-    </w:p>
-    <w:p/>
+      <w:r>
+        <w:t xml:space="preserve"> </w:t>
+      </w:r>
+    </w:p>
+    <w:p>
+      <w:r>
+        <w:t xml:space="preserve">Using the details of a registered </w:t>
+      </w:r>
+      <w:r>
+        <w:t>administrator</w:t>
+      </w:r>
+      <w:r>
+        <w:t xml:space="preserve"> will allow you to login as an </w:t>
+      </w:r>
+      <w:r>
+        <w:t>administrator</w:t>
+      </w:r>
+      <w:r>
+        <w:t>.</w:t>
+      </w:r>
+    </w:p>
     <w:p>
       <w:pPr>
         <w:pStyle w:val="Heading1"/>
       </w:pPr>
-      <w:bookmarkStart w:id="14" w:name="_Toc53990883"/>
+      <w:bookmarkStart w:id="14" w:name="_Toc54026611"/>
       <w:r>
         <w:t>Database Management</w:t>
       </w:r>
@@ -3002,18 +3157,30 @@
       <w:pPr>
         <w:pStyle w:val="Heading2"/>
       </w:pPr>
-      <w:bookmarkStart w:id="15" w:name="_Toc53990884"/>
+      <w:bookmarkStart w:id="15" w:name="_Toc54026612"/>
       <w:r>
         <w:t>Requirements</w:t>
       </w:r>
       <w:bookmarkEnd w:id="15"/>
     </w:p>
-    <w:p/>
+    <w:p>
+      <w:r>
+        <w:t xml:space="preserve">Requirements for being included in the team of people responsible for managing the database, is simple: Being registered as a </w:t>
+      </w:r>
+      <w:proofErr w:type="gramStart"/>
+      <w:r>
+        <w:t>higher level</w:t>
+      </w:r>
+      <w:proofErr w:type="gramEnd"/>
+      <w:r>
+        <w:t xml:space="preserve"> employee or administrator.</w:t>
+      </w:r>
+    </w:p>
     <w:p>
       <w:pPr>
         <w:pStyle w:val="Heading2"/>
       </w:pPr>
-      <w:bookmarkStart w:id="16" w:name="_Toc53990885"/>
+      <w:bookmarkStart w:id="16" w:name="_Toc54026613"/>
       <w:r>
         <w:t xml:space="preserve">Managing </w:t>
       </w:r>
@@ -3108,7 +3275,7 @@
       <w:pPr>
         <w:pStyle w:val="Heading3"/>
       </w:pPr>
-      <w:bookmarkStart w:id="17" w:name="_Toc53990886"/>
+      <w:bookmarkStart w:id="17" w:name="_Toc54026614"/>
       <w:r>
         <w:t xml:space="preserve">Adding </w:t>
       </w:r>
@@ -3147,7 +3314,7 @@
       <w:pPr>
         <w:pStyle w:val="Heading3"/>
       </w:pPr>
-      <w:bookmarkStart w:id="18" w:name="_Toc53990887"/>
+      <w:bookmarkStart w:id="18" w:name="_Toc54026615"/>
       <w:r>
         <w:lastRenderedPageBreak/>
         <w:t>Updating A Wine</w:t>
@@ -3187,7 +3354,7 @@
       <w:pPr>
         <w:pStyle w:val="Heading3"/>
       </w:pPr>
-      <w:bookmarkStart w:id="19" w:name="_Toc53990888"/>
+      <w:bookmarkStart w:id="19" w:name="_Toc54026616"/>
       <w:r>
         <w:t>Removing A Wine</w:t>
       </w:r>
@@ -3202,7 +3369,7 @@
       <w:pPr>
         <w:pStyle w:val="Heading2"/>
       </w:pPr>
-      <w:bookmarkStart w:id="20" w:name="_Toc53990889"/>
+      <w:bookmarkStart w:id="20" w:name="_Toc54026617"/>
       <w:r>
         <w:t xml:space="preserve">Managing </w:t>
       </w:r>
@@ -3297,7 +3464,7 @@
       <w:pPr>
         <w:pStyle w:val="Heading3"/>
       </w:pPr>
-      <w:bookmarkStart w:id="21" w:name="_Toc53990890"/>
+      <w:bookmarkStart w:id="21" w:name="_Toc54026618"/>
       <w:r>
         <w:t xml:space="preserve">Adding A </w:t>
       </w:r>
@@ -3326,7 +3493,7 @@
       <w:pPr>
         <w:pStyle w:val="Heading3"/>
       </w:pPr>
-      <w:bookmarkStart w:id="22" w:name="_Toc53990891"/>
+      <w:bookmarkStart w:id="22" w:name="_Toc54026619"/>
       <w:r>
         <w:t xml:space="preserve">Updating A </w:t>
       </w:r>
@@ -3367,7 +3534,7 @@
       <w:pPr>
         <w:pStyle w:val="Heading3"/>
       </w:pPr>
-      <w:bookmarkStart w:id="23" w:name="_Toc53990892"/>
+      <w:bookmarkStart w:id="23" w:name="_Toc54026620"/>
       <w:r>
         <w:t xml:space="preserve">Removing A </w:t>
       </w:r>
@@ -3382,6 +3549,21 @@
       </w:r>
       <w:r>
         <w:t xml:space="preserve"> After specifying the grape, you can click the Delete button and the grape will be deleted from the database.</w:t>
+      </w:r>
+    </w:p>
+    <w:p>
+      <w:pPr>
+        <w:pStyle w:val="Heading2"/>
+      </w:pPr>
+      <w:bookmarkStart w:id="24" w:name="_Toc54026621"/>
+      <w:r>
+        <w:t>Stock Management</w:t>
+      </w:r>
+      <w:bookmarkEnd w:id="24"/>
+    </w:p>
+    <w:p>
+      <w:r>
+        <w:t>After successfully navigating to the Browse Stock page, using the button available on the menu to the left of the page, you will be able to check, as well as modify the current stock.</w:t>
       </w:r>
     </w:p>
     <w:sectPr>
@@ -4872,6 +5054,7 @@
   </w:compat>
   <w:rsids>
     <w:rsidRoot w:val="003737B0"/>
+    <w:rsid w:val="00313F89"/>
     <w:rsid w:val="003737B0"/>
     <w:rsid w:val="0044366A"/>
     <w:rsid w:val="009032A9"/>
@@ -5643,7 +5826,7 @@
 </file>
 
 <file path=customXml/itemProps1.xml><?xml version="1.0" encoding="utf-8"?>
-<ds:datastoreItem xmlns:ds="http://schemas.openxmlformats.org/officeDocument/2006/customXml" ds:itemID="{579304B8-AC3D-42E6-8164-9FC72968F586}">
+<ds:datastoreItem xmlns:ds="http://schemas.openxmlformats.org/officeDocument/2006/customXml" ds:itemID="{D2B4094C-7B74-4A50-9A0E-03C78F9DEC06}">
   <ds:schemaRefs>
     <ds:schemaRef ds:uri="http://schemas.openxmlformats.org/officeDocument/2006/bibliography"/>
   </ds:schemaRefs>

</xml_diff>